<commit_message>
update doc, removed old
</commit_message>
<xml_diff>
--- a/Documentation/documentation.docx
+++ b/Documentation/documentation.docx
@@ -871,6 +871,13 @@
         <w:lastRenderedPageBreak/>
         <w:t>On the watch app, the Interface.storyboard is set up with a basic label to tell the user how to play. The InterfaceController is where the CMMotionManager is set up and begins recording environmental data at a set interval of 0.11 seconds. This number we found was the optimal time as anything quicker would take too much data to send and would clog up the data stream. The data being sent is the pitch of the watch. This pitch data is sent as a dictionary over the WCSession every interval of data.</w:t>
       </w:r>
+    </w:p>
+    <w:p>
+      <w:pPr>
+        <w:rPr>
+          <w:rFonts w:eastAsia="Calibri"/>
+        </w:rPr>
+      </w:pPr>
       <w:bookmarkStart w:id="0" w:name="_GoBack"/>
       <w:bookmarkEnd w:id="0"/>
     </w:p>
@@ -901,55 +908,15 @@
           <v:rect id="rectole0000000002" o:spid="_x0000_i1025" alt="" style="width:448.95pt;height:427.05pt;mso-width-percent:0;mso-height-percent:0;mso-width-percent:0;mso-height-percent:0" o:ole="" o:preferrelative="t" stroked="f">
             <v:imagedata r:id="rId6" o:title=""/>
           </v:rect>
-          <o:OLEObject Type="Embed" ProgID="StaticMetafile" ShapeID="rectole0000000002" DrawAspect="Content" ObjectID="_1616755365" r:id="rId7"/>
+          <o:OLEObject Type="Embed" ProgID="StaticMetafile" ShapeID="rectole0000000002" DrawAspect="Content" ObjectID="_1616755734" r:id="rId7"/>
         </w:object>
       </w:r>
     </w:p>
     <w:p>
       <w:pPr>
-        <w:spacing w:before="0" w:after="160" w:line="259" w:lineRule="auto"/>
-        <w:rPr>
-          <w:rFonts w:ascii="Calibri" w:eastAsia="Calibri" w:hAnsi="Calibri" w:cs="Calibri"/>
-          <w:sz w:val="22"/>
-        </w:rPr>
-      </w:pPr>
-      <w:r>
-        <w:rPr>
-          <w:rStyle w:val="Heading2Char"/>
-        </w:rPr>
-        <w:t>Data Models</w:t>
-      </w:r>
-    </w:p>
-    <w:p>
-      <w:pPr>
-        <w:spacing w:after="160" w:line="259" w:lineRule="auto"/>
-        <w:rPr>
-          <w:rFonts w:ascii="Calibri" w:eastAsia="Calibri" w:hAnsi="Calibri" w:cs="Calibri"/>
-          <w:sz w:val="22"/>
-        </w:rPr>
-      </w:pPr>
-    </w:p>
-    <w:p>
-      <w:pPr>
         <w:pStyle w:val="Heading2"/>
         <w:rPr>
           <w:rFonts w:eastAsia="Calibri Light"/>
-        </w:rPr>
-      </w:pPr>
-      <w:r>
-        <w:rPr>
-          <w:rFonts w:eastAsia="Calibri Light"/>
-        </w:rPr>
-        <w:lastRenderedPageBreak/>
-        <w:t>Communication</w:t>
-      </w:r>
-    </w:p>
-    <w:p>
-      <w:pPr>
-        <w:spacing w:after="160" w:line="259" w:lineRule="auto"/>
-        <w:rPr>
-          <w:rFonts w:ascii="Calibri" w:eastAsia="Calibri" w:hAnsi="Calibri" w:cs="Calibri"/>
-          <w:sz w:val="22"/>
         </w:rPr>
       </w:pPr>
     </w:p>
@@ -984,6 +951,12 @@
         </w:rPr>
         <w:t>WatchKit</w:t>
       </w:r>
+      <w:r>
+        <w:rPr>
+          <w:rFonts w:eastAsia="Calibri"/>
+        </w:rPr>
+        <w:t>:</w:t>
+      </w:r>
     </w:p>
     <w:p>
       <w:pPr>
@@ -1026,6 +999,12 @@
         </w:rPr>
         <w:t>WatchConnectivity</w:t>
       </w:r>
+      <w:r>
+        <w:rPr>
+          <w:rFonts w:eastAsia="Calibri"/>
+        </w:rPr>
+        <w:t>:</w:t>
+      </w:r>
     </w:p>
     <w:p>
       <w:pPr>
@@ -1068,6 +1047,12 @@
         </w:rPr>
         <w:t>CoreMotion</w:t>
       </w:r>
+      <w:r>
+        <w:rPr>
+          <w:rFonts w:eastAsia="Calibri"/>
+        </w:rPr>
+        <w:t>:</w:t>
+      </w:r>
     </w:p>
     <w:p>
       <w:pPr>
@@ -1116,6 +1101,12 @@
         </w:rPr>
         <w:t>GameplayKit</w:t>
       </w:r>
+      <w:r>
+        <w:rPr>
+          <w:rFonts w:eastAsia="Calibri"/>
+        </w:rPr>
+        <w:t>:</w:t>
+      </w:r>
     </w:p>
     <w:p>
       <w:pPr>
@@ -1164,6 +1155,12 @@
         </w:rPr>
         <w:t>UIKit</w:t>
       </w:r>
+      <w:r>
+        <w:rPr>
+          <w:rFonts w:eastAsia="Calibri"/>
+        </w:rPr>
+        <w:t>:</w:t>
+      </w:r>
     </w:p>
     <w:p>
       <w:pPr>
@@ -1207,29 +1204,258 @@
     </w:p>
     <w:p>
       <w:pPr>
-        <w:rPr>
-          <w:rFonts w:eastAsia="Calibri"/>
-          <w:sz w:val="22"/>
-        </w:rPr>
-      </w:pPr>
-      <w:r>
-        <w:rPr>
-          <w:rFonts w:eastAsia="Calibri"/>
-        </w:rPr>
-        <w:t>Conclusions are what you have lear</w:t>
-      </w:r>
-      <w:r>
-        <w:rPr>
-          <w:rFonts w:eastAsia="Calibri"/>
-        </w:rPr>
-        <w:t xml:space="preserve">ned from this project and the associated research. Recommendations are what you would do differently if you were to undertake the project again. The Reflective Piece – what I learned and “enjoyed”! This gives scope for a critical evaluation of the project </w:t>
-      </w:r>
-      <w:r>
-        <w:rPr>
-          <w:rFonts w:eastAsia="Calibri"/>
-        </w:rPr>
-        <w:t>and the objective that you tried to achieve.</w:t>
-      </w:r>
+        <w:spacing w:after="160" w:line="259" w:lineRule="auto"/>
+        <w:rPr>
+          <w:rFonts w:eastAsia="Calibri"/>
+        </w:rPr>
+      </w:pPr>
+    </w:p>
+    <w:p>
+      <w:pPr>
+        <w:spacing w:after="160" w:line="259" w:lineRule="auto"/>
+        <w:rPr>
+          <w:rFonts w:eastAsia="Calibri"/>
+        </w:rPr>
+      </w:pPr>
+    </w:p>
+    <w:p>
+      <w:pPr>
+        <w:pStyle w:val="Heading1"/>
+      </w:pPr>
+      <w:r>
+        <w:lastRenderedPageBreak/>
+        <w:t>Links / References</w:t>
+      </w:r>
+    </w:p>
+    <w:p>
+      <w:pPr>
+        <w:pStyle w:val="Heading2"/>
+      </w:pPr>
+      <w:r>
+        <w:t>Gameplay:</w:t>
+      </w:r>
+    </w:p>
+    <w:p>
+      <w:r>
+        <w:t>S</w:t>
+      </w:r>
+      <w:r>
+        <w:t>prites:</w:t>
+      </w:r>
+      <w:r>
+        <w:rPr>
+          <w:rStyle w:val="apple-converted-space"/>
+          <w:rFonts w:ascii="Helvetica" w:hAnsi="Helvetica"/>
+          <w:color w:val="24292E"/>
+        </w:rPr>
+        <w:t> </w:t>
+      </w:r>
+      <w:hyperlink r:id="rId8" w:history="1">
+        <w:r>
+          <w:rPr>
+            <w:rStyle w:val="Hyperlink"/>
+            <w:rFonts w:ascii="Helvetica" w:hAnsi="Helvetica"/>
+            <w:color w:val="0366D6"/>
+          </w:rPr>
+          <w:t>https://assetstore.unity.com/packages/templates/tutorials/into-the-space-2d-space-shooter-project-20749</w:t>
+        </w:r>
+      </w:hyperlink>
+    </w:p>
+    <w:p>
+      <w:r>
+        <w:t>Animations:</w:t>
+      </w:r>
+      <w:r>
+        <w:rPr>
+          <w:rStyle w:val="apple-converted-space"/>
+          <w:rFonts w:ascii="Helvetica" w:hAnsi="Helvetica"/>
+          <w:color w:val="24292E"/>
+        </w:rPr>
+        <w:t> </w:t>
+      </w:r>
+      <w:hyperlink r:id="rId9" w:history="1">
+        <w:r>
+          <w:rPr>
+            <w:rStyle w:val="Hyperlink"/>
+            <w:rFonts w:ascii="Helvetica" w:hAnsi="Helvetica"/>
+            <w:color w:val="0366D6"/>
+          </w:rPr>
+          <w:t>https://www.brianadvent.com/spritekit-space-game-explosions/</w:t>
+        </w:r>
+      </w:hyperlink>
+    </w:p>
+    <w:p/>
+    <w:p>
+      <w:pPr>
+        <w:pStyle w:val="Heading2"/>
+      </w:pPr>
+      <w:r>
+        <w:t>Watch connectivity:</w:t>
+      </w:r>
+    </w:p>
+    <w:p>
+      <w:hyperlink r:id="rId10" w:history="1">
+        <w:r>
+          <w:rPr>
+            <w:rStyle w:val="Hyperlink"/>
+            <w:rFonts w:ascii="Helvetica" w:hAnsi="Helvetica"/>
+          </w:rPr>
+          <w:t>https://www.raywenderlich.com/3358-advan</w:t>
+        </w:r>
+        <w:r>
+          <w:rPr>
+            <w:rStyle w:val="Hyperlink"/>
+            <w:rFonts w:ascii="Helvetica" w:hAnsi="Helvetica"/>
+          </w:rPr>
+          <w:t>c</w:t>
+        </w:r>
+        <w:r>
+          <w:rPr>
+            <w:rStyle w:val="Hyperlink"/>
+            <w:rFonts w:ascii="Helvetica" w:hAnsi="Helvetica"/>
+          </w:rPr>
+          <w:t>ed-watchos/lessons/5</w:t>
+        </w:r>
+      </w:hyperlink>
+    </w:p>
+    <w:p>
+      <w:hyperlink r:id="rId11" w:history="1">
+        <w:r>
+          <w:rPr>
+            <w:rStyle w:val="Hyperlink"/>
+            <w:rFonts w:ascii="Helvetica" w:hAnsi="Helvetica"/>
+            <w:color w:val="0366D6"/>
+          </w:rPr>
+          <w:t>https://www.natashatherobot.</w:t>
+        </w:r>
+        <w:r>
+          <w:rPr>
+            <w:rStyle w:val="Hyperlink"/>
+            <w:rFonts w:ascii="Helvetica" w:hAnsi="Helvetica"/>
+            <w:color w:val="0366D6"/>
+          </w:rPr>
+          <w:t>c</w:t>
+        </w:r>
+        <w:r>
+          <w:rPr>
+            <w:rStyle w:val="Hyperlink"/>
+            <w:rFonts w:ascii="Helvetica" w:hAnsi="Helvetica"/>
+            <w:color w:val="0366D6"/>
+          </w:rPr>
+          <w:t>om/watchkit-open-ios-app-from-watch/</w:t>
+        </w:r>
+      </w:hyperlink>
+    </w:p>
+    <w:p>
+      <w:hyperlink r:id="rId12" w:history="1">
+        <w:r>
+          <w:rPr>
+            <w:rStyle w:val="Hyperlink"/>
+            <w:rFonts w:ascii="Helvetica" w:hAnsi="Helvetica"/>
+            <w:color w:val="0366D6"/>
+          </w:rPr>
+          <w:t>https://developer.apple.com/documentation/watchconnectivity</w:t>
+        </w:r>
+      </w:hyperlink>
+    </w:p>
+    <w:p/>
+    <w:p>
+      <w:pPr>
+        <w:pStyle w:val="Heading2"/>
+      </w:pPr>
+      <w:r>
+        <w:t>Sending Data:</w:t>
+      </w:r>
+    </w:p>
+    <w:p>
+      <w:hyperlink r:id="rId13" w:history="1">
+        <w:r>
+          <w:rPr>
+            <w:rStyle w:val="Hyperlink"/>
+            <w:rFonts w:ascii="Helvetica" w:hAnsi="Helvetica"/>
+            <w:color w:val="0366D6"/>
+          </w:rPr>
+          <w:t>https://stackoverflow.com/questions/33200630/wcsession-sendmessagereplyhandler-error-code-7014-wcerrorcodedeliveryfailed</w:t>
+        </w:r>
+      </w:hyperlink>
+    </w:p>
+    <w:p>
+      <w:hyperlink r:id="rId14" w:history="1">
+        <w:r>
+          <w:rPr>
+            <w:rStyle w:val="Hyperlink"/>
+            <w:rFonts w:ascii="Helvetica" w:hAnsi="Helvetica"/>
+            <w:color w:val="0366D6"/>
+          </w:rPr>
+          <w:t>https://forums.developer.apple.com/thread/107831</w:t>
+        </w:r>
+      </w:hyperlink>
+    </w:p>
+    <w:p>
+      <w:hyperlink r:id="rId15" w:history="1">
+        <w:r>
+          <w:rPr>
+            <w:rStyle w:val="Hyperlink"/>
+            <w:rFonts w:ascii="Helvetica" w:hAnsi="Helvetica"/>
+            <w:color w:val="0366D6"/>
+          </w:rPr>
+          <w:t>https://stackoverflow.com/questions/32092243/global-variable-in-appdelegate-in-swift/32092335</w:t>
+        </w:r>
+      </w:hyperlink>
+    </w:p>
+    <w:p>
+      <w:hyperlink r:id="rId16" w:history="1">
+        <w:r>
+          <w:rPr>
+            <w:rStyle w:val="Hyperlink"/>
+            <w:rFonts w:ascii="Helvetica" w:hAnsi="Helvetica"/>
+            <w:color w:val="0366D6"/>
+          </w:rPr>
+          <w:t>https://stackoverflow.com/questions/42522499/access-variables-from-app-delegate-in-view-controller</w:t>
+        </w:r>
+      </w:hyperlink>
+    </w:p>
+    <w:p/>
+    <w:p>
+      <w:pPr>
+        <w:pStyle w:val="Heading2"/>
+      </w:pPr>
+      <w:r>
+        <w:t>Class Diagram:</w:t>
+      </w:r>
+    </w:p>
+    <w:p>
+      <w:hyperlink r:id="rId17" w:history="1">
+        <w:r>
+          <w:rPr>
+            <w:rStyle w:val="Hyperlink"/>
+            <w:rFonts w:ascii="Helvetica" w:hAnsi="Helvetica"/>
+            <w:color w:val="0366D6"/>
+          </w:rPr>
+          <w:t>https://github.com/yoshimkd/swift-auto-diagram</w:t>
+        </w:r>
+      </w:hyperlink>
+    </w:p>
+    <w:p/>
+    <w:p>
+      <w:pPr>
+        <w:pStyle w:val="Heading2"/>
+      </w:pPr>
+      <w:r>
+        <w:t>Apple Docs:</w:t>
+      </w:r>
+    </w:p>
+    <w:p>
+      <w:hyperlink r:id="rId18" w:history="1">
+        <w:r>
+          <w:rPr>
+            <w:rStyle w:val="Hyperlink"/>
+            <w:rFonts w:ascii="Helvetica" w:hAnsi="Helvetica"/>
+            <w:color w:val="0366D6"/>
+          </w:rPr>
+          <w:t>https://developer.apple.com/documentation</w:t>
+        </w:r>
+      </w:hyperlink>
     </w:p>
     <w:p>
       <w:pPr>
@@ -1304,6 +1530,453 @@
     </w:lvl>
   </w:abstractNum>
   <w:abstractNum w:abstractNumId="1" w15:restartNumberingAfterBreak="0">
+    <w:nsid w:val="0B125665"/>
+    <w:multiLevelType w:val="multilevel"/>
+    <w:tmpl w:val="73921D4A"/>
+    <w:lvl w:ilvl="0">
+      <w:start w:val="1"/>
+      <w:numFmt w:val="bullet"/>
+      <w:lvlText w:val=""/>
+      <w:lvlJc w:val="left"/>
+      <w:pPr>
+        <w:tabs>
+          <w:tab w:val="num" w:pos="720"/>
+        </w:tabs>
+        <w:ind w:left="720" w:hanging="360"/>
+      </w:pPr>
+      <w:rPr>
+        <w:rFonts w:ascii="Symbol" w:hAnsi="Symbol" w:hint="default"/>
+        <w:sz w:val="20"/>
+      </w:rPr>
+    </w:lvl>
+    <w:lvl w:ilvl="1" w:tentative="1">
+      <w:start w:val="1"/>
+      <w:numFmt w:val="bullet"/>
+      <w:lvlText w:val="o"/>
+      <w:lvlJc w:val="left"/>
+      <w:pPr>
+        <w:tabs>
+          <w:tab w:val="num" w:pos="1440"/>
+        </w:tabs>
+        <w:ind w:left="1440" w:hanging="360"/>
+      </w:pPr>
+      <w:rPr>
+        <w:rFonts w:ascii="Courier New" w:hAnsi="Courier New" w:hint="default"/>
+        <w:sz w:val="20"/>
+      </w:rPr>
+    </w:lvl>
+    <w:lvl w:ilvl="2" w:tentative="1">
+      <w:start w:val="1"/>
+      <w:numFmt w:val="bullet"/>
+      <w:lvlText w:val=""/>
+      <w:lvlJc w:val="left"/>
+      <w:pPr>
+        <w:tabs>
+          <w:tab w:val="num" w:pos="2160"/>
+        </w:tabs>
+        <w:ind w:left="2160" w:hanging="360"/>
+      </w:pPr>
+      <w:rPr>
+        <w:rFonts w:ascii="Wingdings" w:hAnsi="Wingdings" w:hint="default"/>
+        <w:sz w:val="20"/>
+      </w:rPr>
+    </w:lvl>
+    <w:lvl w:ilvl="3" w:tentative="1">
+      <w:start w:val="1"/>
+      <w:numFmt w:val="bullet"/>
+      <w:lvlText w:val=""/>
+      <w:lvlJc w:val="left"/>
+      <w:pPr>
+        <w:tabs>
+          <w:tab w:val="num" w:pos="2880"/>
+        </w:tabs>
+        <w:ind w:left="2880" w:hanging="360"/>
+      </w:pPr>
+      <w:rPr>
+        <w:rFonts w:ascii="Wingdings" w:hAnsi="Wingdings" w:hint="default"/>
+        <w:sz w:val="20"/>
+      </w:rPr>
+    </w:lvl>
+    <w:lvl w:ilvl="4" w:tentative="1">
+      <w:start w:val="1"/>
+      <w:numFmt w:val="bullet"/>
+      <w:lvlText w:val=""/>
+      <w:lvlJc w:val="left"/>
+      <w:pPr>
+        <w:tabs>
+          <w:tab w:val="num" w:pos="3600"/>
+        </w:tabs>
+        <w:ind w:left="3600" w:hanging="360"/>
+      </w:pPr>
+      <w:rPr>
+        <w:rFonts w:ascii="Wingdings" w:hAnsi="Wingdings" w:hint="default"/>
+        <w:sz w:val="20"/>
+      </w:rPr>
+    </w:lvl>
+    <w:lvl w:ilvl="5" w:tentative="1">
+      <w:start w:val="1"/>
+      <w:numFmt w:val="bullet"/>
+      <w:lvlText w:val=""/>
+      <w:lvlJc w:val="left"/>
+      <w:pPr>
+        <w:tabs>
+          <w:tab w:val="num" w:pos="4320"/>
+        </w:tabs>
+        <w:ind w:left="4320" w:hanging="360"/>
+      </w:pPr>
+      <w:rPr>
+        <w:rFonts w:ascii="Wingdings" w:hAnsi="Wingdings" w:hint="default"/>
+        <w:sz w:val="20"/>
+      </w:rPr>
+    </w:lvl>
+    <w:lvl w:ilvl="6" w:tentative="1">
+      <w:start w:val="1"/>
+      <w:numFmt w:val="bullet"/>
+      <w:lvlText w:val=""/>
+      <w:lvlJc w:val="left"/>
+      <w:pPr>
+        <w:tabs>
+          <w:tab w:val="num" w:pos="5040"/>
+        </w:tabs>
+        <w:ind w:left="5040" w:hanging="360"/>
+      </w:pPr>
+      <w:rPr>
+        <w:rFonts w:ascii="Wingdings" w:hAnsi="Wingdings" w:hint="default"/>
+        <w:sz w:val="20"/>
+      </w:rPr>
+    </w:lvl>
+    <w:lvl w:ilvl="7" w:tentative="1">
+      <w:start w:val="1"/>
+      <w:numFmt w:val="bullet"/>
+      <w:lvlText w:val=""/>
+      <w:lvlJc w:val="left"/>
+      <w:pPr>
+        <w:tabs>
+          <w:tab w:val="num" w:pos="5760"/>
+        </w:tabs>
+        <w:ind w:left="5760" w:hanging="360"/>
+      </w:pPr>
+      <w:rPr>
+        <w:rFonts w:ascii="Wingdings" w:hAnsi="Wingdings" w:hint="default"/>
+        <w:sz w:val="20"/>
+      </w:rPr>
+    </w:lvl>
+    <w:lvl w:ilvl="8" w:tentative="1">
+      <w:start w:val="1"/>
+      <w:numFmt w:val="bullet"/>
+      <w:lvlText w:val=""/>
+      <w:lvlJc w:val="left"/>
+      <w:pPr>
+        <w:tabs>
+          <w:tab w:val="num" w:pos="6480"/>
+        </w:tabs>
+        <w:ind w:left="6480" w:hanging="360"/>
+      </w:pPr>
+      <w:rPr>
+        <w:rFonts w:ascii="Wingdings" w:hAnsi="Wingdings" w:hint="default"/>
+        <w:sz w:val="20"/>
+      </w:rPr>
+    </w:lvl>
+  </w:abstractNum>
+  <w:abstractNum w:abstractNumId="2" w15:restartNumberingAfterBreak="0">
+    <w:nsid w:val="148F610B"/>
+    <w:multiLevelType w:val="multilevel"/>
+    <w:tmpl w:val="4A56234C"/>
+    <w:lvl w:ilvl="0">
+      <w:start w:val="1"/>
+      <w:numFmt w:val="bullet"/>
+      <w:lvlText w:val=""/>
+      <w:lvlJc w:val="left"/>
+      <w:pPr>
+        <w:tabs>
+          <w:tab w:val="num" w:pos="720"/>
+        </w:tabs>
+        <w:ind w:left="720" w:hanging="360"/>
+      </w:pPr>
+      <w:rPr>
+        <w:rFonts w:ascii="Symbol" w:hAnsi="Symbol" w:hint="default"/>
+        <w:sz w:val="20"/>
+      </w:rPr>
+    </w:lvl>
+    <w:lvl w:ilvl="1" w:tentative="1">
+      <w:start w:val="1"/>
+      <w:numFmt w:val="bullet"/>
+      <w:lvlText w:val="o"/>
+      <w:lvlJc w:val="left"/>
+      <w:pPr>
+        <w:tabs>
+          <w:tab w:val="num" w:pos="1440"/>
+        </w:tabs>
+        <w:ind w:left="1440" w:hanging="360"/>
+      </w:pPr>
+      <w:rPr>
+        <w:rFonts w:ascii="Courier New" w:hAnsi="Courier New" w:hint="default"/>
+        <w:sz w:val="20"/>
+      </w:rPr>
+    </w:lvl>
+    <w:lvl w:ilvl="2" w:tentative="1">
+      <w:start w:val="1"/>
+      <w:numFmt w:val="bullet"/>
+      <w:lvlText w:val=""/>
+      <w:lvlJc w:val="left"/>
+      <w:pPr>
+        <w:tabs>
+          <w:tab w:val="num" w:pos="2160"/>
+        </w:tabs>
+        <w:ind w:left="2160" w:hanging="360"/>
+      </w:pPr>
+      <w:rPr>
+        <w:rFonts w:ascii="Wingdings" w:hAnsi="Wingdings" w:hint="default"/>
+        <w:sz w:val="20"/>
+      </w:rPr>
+    </w:lvl>
+    <w:lvl w:ilvl="3" w:tentative="1">
+      <w:start w:val="1"/>
+      <w:numFmt w:val="bullet"/>
+      <w:lvlText w:val=""/>
+      <w:lvlJc w:val="left"/>
+      <w:pPr>
+        <w:tabs>
+          <w:tab w:val="num" w:pos="2880"/>
+        </w:tabs>
+        <w:ind w:left="2880" w:hanging="360"/>
+      </w:pPr>
+      <w:rPr>
+        <w:rFonts w:ascii="Wingdings" w:hAnsi="Wingdings" w:hint="default"/>
+        <w:sz w:val="20"/>
+      </w:rPr>
+    </w:lvl>
+    <w:lvl w:ilvl="4" w:tentative="1">
+      <w:start w:val="1"/>
+      <w:numFmt w:val="bullet"/>
+      <w:lvlText w:val=""/>
+      <w:lvlJc w:val="left"/>
+      <w:pPr>
+        <w:tabs>
+          <w:tab w:val="num" w:pos="3600"/>
+        </w:tabs>
+        <w:ind w:left="3600" w:hanging="360"/>
+      </w:pPr>
+      <w:rPr>
+        <w:rFonts w:ascii="Wingdings" w:hAnsi="Wingdings" w:hint="default"/>
+        <w:sz w:val="20"/>
+      </w:rPr>
+    </w:lvl>
+    <w:lvl w:ilvl="5" w:tentative="1">
+      <w:start w:val="1"/>
+      <w:numFmt w:val="bullet"/>
+      <w:lvlText w:val=""/>
+      <w:lvlJc w:val="left"/>
+      <w:pPr>
+        <w:tabs>
+          <w:tab w:val="num" w:pos="4320"/>
+        </w:tabs>
+        <w:ind w:left="4320" w:hanging="360"/>
+      </w:pPr>
+      <w:rPr>
+        <w:rFonts w:ascii="Wingdings" w:hAnsi="Wingdings" w:hint="default"/>
+        <w:sz w:val="20"/>
+      </w:rPr>
+    </w:lvl>
+    <w:lvl w:ilvl="6" w:tentative="1">
+      <w:start w:val="1"/>
+      <w:numFmt w:val="bullet"/>
+      <w:lvlText w:val=""/>
+      <w:lvlJc w:val="left"/>
+      <w:pPr>
+        <w:tabs>
+          <w:tab w:val="num" w:pos="5040"/>
+        </w:tabs>
+        <w:ind w:left="5040" w:hanging="360"/>
+      </w:pPr>
+      <w:rPr>
+        <w:rFonts w:ascii="Wingdings" w:hAnsi="Wingdings" w:hint="default"/>
+        <w:sz w:val="20"/>
+      </w:rPr>
+    </w:lvl>
+    <w:lvl w:ilvl="7" w:tentative="1">
+      <w:start w:val="1"/>
+      <w:numFmt w:val="bullet"/>
+      <w:lvlText w:val=""/>
+      <w:lvlJc w:val="left"/>
+      <w:pPr>
+        <w:tabs>
+          <w:tab w:val="num" w:pos="5760"/>
+        </w:tabs>
+        <w:ind w:left="5760" w:hanging="360"/>
+      </w:pPr>
+      <w:rPr>
+        <w:rFonts w:ascii="Wingdings" w:hAnsi="Wingdings" w:hint="default"/>
+        <w:sz w:val="20"/>
+      </w:rPr>
+    </w:lvl>
+    <w:lvl w:ilvl="8" w:tentative="1">
+      <w:start w:val="1"/>
+      <w:numFmt w:val="bullet"/>
+      <w:lvlText w:val=""/>
+      <w:lvlJc w:val="left"/>
+      <w:pPr>
+        <w:tabs>
+          <w:tab w:val="num" w:pos="6480"/>
+        </w:tabs>
+        <w:ind w:left="6480" w:hanging="360"/>
+      </w:pPr>
+      <w:rPr>
+        <w:rFonts w:ascii="Wingdings" w:hAnsi="Wingdings" w:hint="default"/>
+        <w:sz w:val="20"/>
+      </w:rPr>
+    </w:lvl>
+  </w:abstractNum>
+  <w:abstractNum w:abstractNumId="3" w15:restartNumberingAfterBreak="0">
+    <w:nsid w:val="1A864972"/>
+    <w:multiLevelType w:val="multilevel"/>
+    <w:tmpl w:val="A8847BA8"/>
+    <w:lvl w:ilvl="0">
+      <w:start w:val="1"/>
+      <w:numFmt w:val="bullet"/>
+      <w:lvlText w:val=""/>
+      <w:lvlJc w:val="left"/>
+      <w:pPr>
+        <w:tabs>
+          <w:tab w:val="num" w:pos="720"/>
+        </w:tabs>
+        <w:ind w:left="720" w:hanging="360"/>
+      </w:pPr>
+      <w:rPr>
+        <w:rFonts w:ascii="Symbol" w:hAnsi="Symbol" w:hint="default"/>
+        <w:sz w:val="20"/>
+      </w:rPr>
+    </w:lvl>
+    <w:lvl w:ilvl="1" w:tentative="1">
+      <w:start w:val="1"/>
+      <w:numFmt w:val="bullet"/>
+      <w:lvlText w:val="o"/>
+      <w:lvlJc w:val="left"/>
+      <w:pPr>
+        <w:tabs>
+          <w:tab w:val="num" w:pos="1440"/>
+        </w:tabs>
+        <w:ind w:left="1440" w:hanging="360"/>
+      </w:pPr>
+      <w:rPr>
+        <w:rFonts w:ascii="Courier New" w:hAnsi="Courier New" w:hint="default"/>
+        <w:sz w:val="20"/>
+      </w:rPr>
+    </w:lvl>
+    <w:lvl w:ilvl="2" w:tentative="1">
+      <w:start w:val="1"/>
+      <w:numFmt w:val="bullet"/>
+      <w:lvlText w:val=""/>
+      <w:lvlJc w:val="left"/>
+      <w:pPr>
+        <w:tabs>
+          <w:tab w:val="num" w:pos="2160"/>
+        </w:tabs>
+        <w:ind w:left="2160" w:hanging="360"/>
+      </w:pPr>
+      <w:rPr>
+        <w:rFonts w:ascii="Wingdings" w:hAnsi="Wingdings" w:hint="default"/>
+        <w:sz w:val="20"/>
+      </w:rPr>
+    </w:lvl>
+    <w:lvl w:ilvl="3" w:tentative="1">
+      <w:start w:val="1"/>
+      <w:numFmt w:val="bullet"/>
+      <w:lvlText w:val=""/>
+      <w:lvlJc w:val="left"/>
+      <w:pPr>
+        <w:tabs>
+          <w:tab w:val="num" w:pos="2880"/>
+        </w:tabs>
+        <w:ind w:left="2880" w:hanging="360"/>
+      </w:pPr>
+      <w:rPr>
+        <w:rFonts w:ascii="Wingdings" w:hAnsi="Wingdings" w:hint="default"/>
+        <w:sz w:val="20"/>
+      </w:rPr>
+    </w:lvl>
+    <w:lvl w:ilvl="4" w:tentative="1">
+      <w:start w:val="1"/>
+      <w:numFmt w:val="bullet"/>
+      <w:lvlText w:val=""/>
+      <w:lvlJc w:val="left"/>
+      <w:pPr>
+        <w:tabs>
+          <w:tab w:val="num" w:pos="3600"/>
+        </w:tabs>
+        <w:ind w:left="3600" w:hanging="360"/>
+      </w:pPr>
+      <w:rPr>
+        <w:rFonts w:ascii="Wingdings" w:hAnsi="Wingdings" w:hint="default"/>
+        <w:sz w:val="20"/>
+      </w:rPr>
+    </w:lvl>
+    <w:lvl w:ilvl="5" w:tentative="1">
+      <w:start w:val="1"/>
+      <w:numFmt w:val="bullet"/>
+      <w:lvlText w:val=""/>
+      <w:lvlJc w:val="left"/>
+      <w:pPr>
+        <w:tabs>
+          <w:tab w:val="num" w:pos="4320"/>
+        </w:tabs>
+        <w:ind w:left="4320" w:hanging="360"/>
+      </w:pPr>
+      <w:rPr>
+        <w:rFonts w:ascii="Wingdings" w:hAnsi="Wingdings" w:hint="default"/>
+        <w:sz w:val="20"/>
+      </w:rPr>
+    </w:lvl>
+    <w:lvl w:ilvl="6" w:tentative="1">
+      <w:start w:val="1"/>
+      <w:numFmt w:val="bullet"/>
+      <w:lvlText w:val=""/>
+      <w:lvlJc w:val="left"/>
+      <w:pPr>
+        <w:tabs>
+          <w:tab w:val="num" w:pos="5040"/>
+        </w:tabs>
+        <w:ind w:left="5040" w:hanging="360"/>
+      </w:pPr>
+      <w:rPr>
+        <w:rFonts w:ascii="Wingdings" w:hAnsi="Wingdings" w:hint="default"/>
+        <w:sz w:val="20"/>
+      </w:rPr>
+    </w:lvl>
+    <w:lvl w:ilvl="7" w:tentative="1">
+      <w:start w:val="1"/>
+      <w:numFmt w:val="bullet"/>
+      <w:lvlText w:val=""/>
+      <w:lvlJc w:val="left"/>
+      <w:pPr>
+        <w:tabs>
+          <w:tab w:val="num" w:pos="5760"/>
+        </w:tabs>
+        <w:ind w:left="5760" w:hanging="360"/>
+      </w:pPr>
+      <w:rPr>
+        <w:rFonts w:ascii="Wingdings" w:hAnsi="Wingdings" w:hint="default"/>
+        <w:sz w:val="20"/>
+      </w:rPr>
+    </w:lvl>
+    <w:lvl w:ilvl="8" w:tentative="1">
+      <w:start w:val="1"/>
+      <w:numFmt w:val="bullet"/>
+      <w:lvlText w:val=""/>
+      <w:lvlJc w:val="left"/>
+      <w:pPr>
+        <w:tabs>
+          <w:tab w:val="num" w:pos="6480"/>
+        </w:tabs>
+        <w:ind w:left="6480" w:hanging="360"/>
+      </w:pPr>
+      <w:rPr>
+        <w:rFonts w:ascii="Wingdings" w:hAnsi="Wingdings" w:hint="default"/>
+        <w:sz w:val="20"/>
+      </w:rPr>
+    </w:lvl>
+  </w:abstractNum>
+  <w:abstractNum w:abstractNumId="4" w15:restartNumberingAfterBreak="0">
     <w:nsid w:val="2A011291"/>
     <w:multiLevelType w:val="multilevel"/>
     <w:tmpl w:val="1284AD24"/>
@@ -1354,7 +2027,305 @@
       <w:lvlJc w:val="left"/>
     </w:lvl>
   </w:abstractNum>
-  <w:abstractNum w:abstractNumId="2" w15:restartNumberingAfterBreak="0">
+  <w:abstractNum w:abstractNumId="5" w15:restartNumberingAfterBreak="0">
+    <w:nsid w:val="31CA51CF"/>
+    <w:multiLevelType w:val="multilevel"/>
+    <w:tmpl w:val="599AE9D6"/>
+    <w:lvl w:ilvl="0">
+      <w:start w:val="1"/>
+      <w:numFmt w:val="bullet"/>
+      <w:lvlText w:val=""/>
+      <w:lvlJc w:val="left"/>
+      <w:pPr>
+        <w:tabs>
+          <w:tab w:val="num" w:pos="720"/>
+        </w:tabs>
+        <w:ind w:left="720" w:hanging="360"/>
+      </w:pPr>
+      <w:rPr>
+        <w:rFonts w:ascii="Symbol" w:hAnsi="Symbol" w:hint="default"/>
+        <w:sz w:val="20"/>
+      </w:rPr>
+    </w:lvl>
+    <w:lvl w:ilvl="1" w:tentative="1">
+      <w:start w:val="1"/>
+      <w:numFmt w:val="bullet"/>
+      <w:lvlText w:val="o"/>
+      <w:lvlJc w:val="left"/>
+      <w:pPr>
+        <w:tabs>
+          <w:tab w:val="num" w:pos="1440"/>
+        </w:tabs>
+        <w:ind w:left="1440" w:hanging="360"/>
+      </w:pPr>
+      <w:rPr>
+        <w:rFonts w:ascii="Courier New" w:hAnsi="Courier New" w:hint="default"/>
+        <w:sz w:val="20"/>
+      </w:rPr>
+    </w:lvl>
+    <w:lvl w:ilvl="2" w:tentative="1">
+      <w:start w:val="1"/>
+      <w:numFmt w:val="bullet"/>
+      <w:lvlText w:val=""/>
+      <w:lvlJc w:val="left"/>
+      <w:pPr>
+        <w:tabs>
+          <w:tab w:val="num" w:pos="2160"/>
+        </w:tabs>
+        <w:ind w:left="2160" w:hanging="360"/>
+      </w:pPr>
+      <w:rPr>
+        <w:rFonts w:ascii="Wingdings" w:hAnsi="Wingdings" w:hint="default"/>
+        <w:sz w:val="20"/>
+      </w:rPr>
+    </w:lvl>
+    <w:lvl w:ilvl="3" w:tentative="1">
+      <w:start w:val="1"/>
+      <w:numFmt w:val="bullet"/>
+      <w:lvlText w:val=""/>
+      <w:lvlJc w:val="left"/>
+      <w:pPr>
+        <w:tabs>
+          <w:tab w:val="num" w:pos="2880"/>
+        </w:tabs>
+        <w:ind w:left="2880" w:hanging="360"/>
+      </w:pPr>
+      <w:rPr>
+        <w:rFonts w:ascii="Wingdings" w:hAnsi="Wingdings" w:hint="default"/>
+        <w:sz w:val="20"/>
+      </w:rPr>
+    </w:lvl>
+    <w:lvl w:ilvl="4" w:tentative="1">
+      <w:start w:val="1"/>
+      <w:numFmt w:val="bullet"/>
+      <w:lvlText w:val=""/>
+      <w:lvlJc w:val="left"/>
+      <w:pPr>
+        <w:tabs>
+          <w:tab w:val="num" w:pos="3600"/>
+        </w:tabs>
+        <w:ind w:left="3600" w:hanging="360"/>
+      </w:pPr>
+      <w:rPr>
+        <w:rFonts w:ascii="Wingdings" w:hAnsi="Wingdings" w:hint="default"/>
+        <w:sz w:val="20"/>
+      </w:rPr>
+    </w:lvl>
+    <w:lvl w:ilvl="5" w:tentative="1">
+      <w:start w:val="1"/>
+      <w:numFmt w:val="bullet"/>
+      <w:lvlText w:val=""/>
+      <w:lvlJc w:val="left"/>
+      <w:pPr>
+        <w:tabs>
+          <w:tab w:val="num" w:pos="4320"/>
+        </w:tabs>
+        <w:ind w:left="4320" w:hanging="360"/>
+      </w:pPr>
+      <w:rPr>
+        <w:rFonts w:ascii="Wingdings" w:hAnsi="Wingdings" w:hint="default"/>
+        <w:sz w:val="20"/>
+      </w:rPr>
+    </w:lvl>
+    <w:lvl w:ilvl="6" w:tentative="1">
+      <w:start w:val="1"/>
+      <w:numFmt w:val="bullet"/>
+      <w:lvlText w:val=""/>
+      <w:lvlJc w:val="left"/>
+      <w:pPr>
+        <w:tabs>
+          <w:tab w:val="num" w:pos="5040"/>
+        </w:tabs>
+        <w:ind w:left="5040" w:hanging="360"/>
+      </w:pPr>
+      <w:rPr>
+        <w:rFonts w:ascii="Wingdings" w:hAnsi="Wingdings" w:hint="default"/>
+        <w:sz w:val="20"/>
+      </w:rPr>
+    </w:lvl>
+    <w:lvl w:ilvl="7" w:tentative="1">
+      <w:start w:val="1"/>
+      <w:numFmt w:val="bullet"/>
+      <w:lvlText w:val=""/>
+      <w:lvlJc w:val="left"/>
+      <w:pPr>
+        <w:tabs>
+          <w:tab w:val="num" w:pos="5760"/>
+        </w:tabs>
+        <w:ind w:left="5760" w:hanging="360"/>
+      </w:pPr>
+      <w:rPr>
+        <w:rFonts w:ascii="Wingdings" w:hAnsi="Wingdings" w:hint="default"/>
+        <w:sz w:val="20"/>
+      </w:rPr>
+    </w:lvl>
+    <w:lvl w:ilvl="8" w:tentative="1">
+      <w:start w:val="1"/>
+      <w:numFmt w:val="bullet"/>
+      <w:lvlText w:val=""/>
+      <w:lvlJc w:val="left"/>
+      <w:pPr>
+        <w:tabs>
+          <w:tab w:val="num" w:pos="6480"/>
+        </w:tabs>
+        <w:ind w:left="6480" w:hanging="360"/>
+      </w:pPr>
+      <w:rPr>
+        <w:rFonts w:ascii="Wingdings" w:hAnsi="Wingdings" w:hint="default"/>
+        <w:sz w:val="20"/>
+      </w:rPr>
+    </w:lvl>
+  </w:abstractNum>
+  <w:abstractNum w:abstractNumId="6" w15:restartNumberingAfterBreak="0">
+    <w:nsid w:val="32285AD9"/>
+    <w:multiLevelType w:val="multilevel"/>
+    <w:tmpl w:val="25E65114"/>
+    <w:lvl w:ilvl="0">
+      <w:start w:val="1"/>
+      <w:numFmt w:val="bullet"/>
+      <w:lvlText w:val=""/>
+      <w:lvlJc w:val="left"/>
+      <w:pPr>
+        <w:tabs>
+          <w:tab w:val="num" w:pos="720"/>
+        </w:tabs>
+        <w:ind w:left="720" w:hanging="360"/>
+      </w:pPr>
+      <w:rPr>
+        <w:rFonts w:ascii="Symbol" w:hAnsi="Symbol" w:hint="default"/>
+        <w:sz w:val="20"/>
+      </w:rPr>
+    </w:lvl>
+    <w:lvl w:ilvl="1" w:tentative="1">
+      <w:start w:val="1"/>
+      <w:numFmt w:val="bullet"/>
+      <w:lvlText w:val="o"/>
+      <w:lvlJc w:val="left"/>
+      <w:pPr>
+        <w:tabs>
+          <w:tab w:val="num" w:pos="1440"/>
+        </w:tabs>
+        <w:ind w:left="1440" w:hanging="360"/>
+      </w:pPr>
+      <w:rPr>
+        <w:rFonts w:ascii="Courier New" w:hAnsi="Courier New" w:hint="default"/>
+        <w:sz w:val="20"/>
+      </w:rPr>
+    </w:lvl>
+    <w:lvl w:ilvl="2" w:tentative="1">
+      <w:start w:val="1"/>
+      <w:numFmt w:val="bullet"/>
+      <w:lvlText w:val=""/>
+      <w:lvlJc w:val="left"/>
+      <w:pPr>
+        <w:tabs>
+          <w:tab w:val="num" w:pos="2160"/>
+        </w:tabs>
+        <w:ind w:left="2160" w:hanging="360"/>
+      </w:pPr>
+      <w:rPr>
+        <w:rFonts w:ascii="Wingdings" w:hAnsi="Wingdings" w:hint="default"/>
+        <w:sz w:val="20"/>
+      </w:rPr>
+    </w:lvl>
+    <w:lvl w:ilvl="3" w:tentative="1">
+      <w:start w:val="1"/>
+      <w:numFmt w:val="bullet"/>
+      <w:lvlText w:val=""/>
+      <w:lvlJc w:val="left"/>
+      <w:pPr>
+        <w:tabs>
+          <w:tab w:val="num" w:pos="2880"/>
+        </w:tabs>
+        <w:ind w:left="2880" w:hanging="360"/>
+      </w:pPr>
+      <w:rPr>
+        <w:rFonts w:ascii="Wingdings" w:hAnsi="Wingdings" w:hint="default"/>
+        <w:sz w:val="20"/>
+      </w:rPr>
+    </w:lvl>
+    <w:lvl w:ilvl="4" w:tentative="1">
+      <w:start w:val="1"/>
+      <w:numFmt w:val="bullet"/>
+      <w:lvlText w:val=""/>
+      <w:lvlJc w:val="left"/>
+      <w:pPr>
+        <w:tabs>
+          <w:tab w:val="num" w:pos="3600"/>
+        </w:tabs>
+        <w:ind w:left="3600" w:hanging="360"/>
+      </w:pPr>
+      <w:rPr>
+        <w:rFonts w:ascii="Wingdings" w:hAnsi="Wingdings" w:hint="default"/>
+        <w:sz w:val="20"/>
+      </w:rPr>
+    </w:lvl>
+    <w:lvl w:ilvl="5" w:tentative="1">
+      <w:start w:val="1"/>
+      <w:numFmt w:val="bullet"/>
+      <w:lvlText w:val=""/>
+      <w:lvlJc w:val="left"/>
+      <w:pPr>
+        <w:tabs>
+          <w:tab w:val="num" w:pos="4320"/>
+        </w:tabs>
+        <w:ind w:left="4320" w:hanging="360"/>
+      </w:pPr>
+      <w:rPr>
+        <w:rFonts w:ascii="Wingdings" w:hAnsi="Wingdings" w:hint="default"/>
+        <w:sz w:val="20"/>
+      </w:rPr>
+    </w:lvl>
+    <w:lvl w:ilvl="6" w:tentative="1">
+      <w:start w:val="1"/>
+      <w:numFmt w:val="bullet"/>
+      <w:lvlText w:val=""/>
+      <w:lvlJc w:val="left"/>
+      <w:pPr>
+        <w:tabs>
+          <w:tab w:val="num" w:pos="5040"/>
+        </w:tabs>
+        <w:ind w:left="5040" w:hanging="360"/>
+      </w:pPr>
+      <w:rPr>
+        <w:rFonts w:ascii="Wingdings" w:hAnsi="Wingdings" w:hint="default"/>
+        <w:sz w:val="20"/>
+      </w:rPr>
+    </w:lvl>
+    <w:lvl w:ilvl="7" w:tentative="1">
+      <w:start w:val="1"/>
+      <w:numFmt w:val="bullet"/>
+      <w:lvlText w:val=""/>
+      <w:lvlJc w:val="left"/>
+      <w:pPr>
+        <w:tabs>
+          <w:tab w:val="num" w:pos="5760"/>
+        </w:tabs>
+        <w:ind w:left="5760" w:hanging="360"/>
+      </w:pPr>
+      <w:rPr>
+        <w:rFonts w:ascii="Wingdings" w:hAnsi="Wingdings" w:hint="default"/>
+        <w:sz w:val="20"/>
+      </w:rPr>
+    </w:lvl>
+    <w:lvl w:ilvl="8" w:tentative="1">
+      <w:start w:val="1"/>
+      <w:numFmt w:val="bullet"/>
+      <w:lvlText w:val=""/>
+      <w:lvlJc w:val="left"/>
+      <w:pPr>
+        <w:tabs>
+          <w:tab w:val="num" w:pos="6480"/>
+        </w:tabs>
+        <w:ind w:left="6480" w:hanging="360"/>
+      </w:pPr>
+      <w:rPr>
+        <w:rFonts w:ascii="Wingdings" w:hAnsi="Wingdings" w:hint="default"/>
+        <w:sz w:val="20"/>
+      </w:rPr>
+    </w:lvl>
+  </w:abstractNum>
+  <w:abstractNum w:abstractNumId="7" w15:restartNumberingAfterBreak="0">
     <w:nsid w:val="3613428A"/>
     <w:multiLevelType w:val="hybridMultilevel"/>
     <w:tmpl w:val="526A1576"/>
@@ -1467,7 +2438,7 @@
       </w:rPr>
     </w:lvl>
   </w:abstractNum>
-  <w:abstractNum w:abstractNumId="3" w15:restartNumberingAfterBreak="0">
+  <w:abstractNum w:abstractNumId="8" w15:restartNumberingAfterBreak="0">
     <w:nsid w:val="37CD635B"/>
     <w:multiLevelType w:val="multilevel"/>
     <w:tmpl w:val="CDBC62E2"/>
@@ -1518,7 +2489,7 @@
       <w:lvlJc w:val="left"/>
     </w:lvl>
   </w:abstractNum>
-  <w:abstractNum w:abstractNumId="4" w15:restartNumberingAfterBreak="0">
+  <w:abstractNum w:abstractNumId="9" w15:restartNumberingAfterBreak="0">
     <w:nsid w:val="49BB56C9"/>
     <w:multiLevelType w:val="multilevel"/>
     <w:tmpl w:val="27241DB8"/>
@@ -1569,7 +2540,7 @@
       <w:lvlJc w:val="left"/>
     </w:lvl>
   </w:abstractNum>
-  <w:abstractNum w:abstractNumId="5" w15:restartNumberingAfterBreak="0">
+  <w:abstractNum w:abstractNumId="10" w15:restartNumberingAfterBreak="0">
     <w:nsid w:val="62F81287"/>
     <w:multiLevelType w:val="multilevel"/>
     <w:tmpl w:val="DBB41E80"/>
@@ -1621,22 +2592,37 @@
     </w:lvl>
   </w:abstractNum>
   <w:num w:numId="1">
-    <w:abstractNumId w:val="1"/>
+    <w:abstractNumId w:val="4"/>
   </w:num>
   <w:num w:numId="2">
-    <w:abstractNumId w:val="5"/>
+    <w:abstractNumId w:val="10"/>
   </w:num>
   <w:num w:numId="3">
     <w:abstractNumId w:val="0"/>
   </w:num>
   <w:num w:numId="4">
+    <w:abstractNumId w:val="8"/>
+  </w:num>
+  <w:num w:numId="5">
+    <w:abstractNumId w:val="9"/>
+  </w:num>
+  <w:num w:numId="6">
+    <w:abstractNumId w:val="7"/>
+  </w:num>
+  <w:num w:numId="7">
+    <w:abstractNumId w:val="1"/>
+  </w:num>
+  <w:num w:numId="8">
+    <w:abstractNumId w:val="2"/>
+  </w:num>
+  <w:num w:numId="9">
+    <w:abstractNumId w:val="5"/>
+  </w:num>
+  <w:num w:numId="10">
     <w:abstractNumId w:val="3"/>
   </w:num>
-  <w:num w:numId="5">
-    <w:abstractNumId w:val="4"/>
-  </w:num>
-  <w:num w:numId="6">
-    <w:abstractNumId w:val="2"/>
+  <w:num w:numId="11">
+    <w:abstractNumId w:val="6"/>
   </w:num>
 </w:numbering>
 </file>
@@ -2179,6 +3165,60 @@
       <w:rFonts w:asciiTheme="majorHAnsi" w:hAnsiTheme="majorHAnsi"/>
     </w:rPr>
   </w:style>
+  <w:style w:type="paragraph" w:styleId="NormalWeb">
+    <w:name w:val="Normal (Web)"/>
+    <w:basedOn w:val="Normal"/>
+    <w:uiPriority w:val="99"/>
+    <w:semiHidden/>
+    <w:unhideWhenUsed/>
+    <w:rsid w:val="00B90F5A"/>
+    <w:pPr>
+      <w:spacing w:before="100" w:beforeAutospacing="1" w:after="100" w:afterAutospacing="1"/>
+    </w:pPr>
+    <w:rPr>
+      <w:rFonts w:ascii="Times New Roman" w:eastAsia="Times New Roman" w:hAnsi="Times New Roman" w:cs="Times New Roman"/>
+    </w:rPr>
+  </w:style>
+  <w:style w:type="character" w:customStyle="1" w:styleId="apple-converted-space">
+    <w:name w:val="apple-converted-space"/>
+    <w:basedOn w:val="DefaultParagraphFont"/>
+    <w:rsid w:val="00B90F5A"/>
+  </w:style>
+  <w:style w:type="character" w:styleId="Hyperlink">
+    <w:name w:val="Hyperlink"/>
+    <w:basedOn w:val="DefaultParagraphFont"/>
+    <w:uiPriority w:val="99"/>
+    <w:unhideWhenUsed/>
+    <w:rsid w:val="00B90F5A"/>
+    <w:rPr>
+      <w:color w:val="0000FF"/>
+      <w:u w:val="single"/>
+    </w:rPr>
+  </w:style>
+  <w:style w:type="character" w:styleId="UnresolvedMention">
+    <w:name w:val="Unresolved Mention"/>
+    <w:basedOn w:val="DefaultParagraphFont"/>
+    <w:uiPriority w:val="99"/>
+    <w:semiHidden/>
+    <w:unhideWhenUsed/>
+    <w:rsid w:val="00B90F5A"/>
+    <w:rPr>
+      <w:color w:val="605E5C"/>
+      <w:shd w:val="clear" w:color="auto" w:fill="E1DFDD"/>
+    </w:rPr>
+  </w:style>
+  <w:style w:type="character" w:styleId="FollowedHyperlink">
+    <w:name w:val="FollowedHyperlink"/>
+    <w:basedOn w:val="DefaultParagraphFont"/>
+    <w:uiPriority w:val="99"/>
+    <w:semiHidden/>
+    <w:unhideWhenUsed/>
+    <w:rsid w:val="00B90F5A"/>
+    <w:rPr>
+      <w:color w:val="954F72" w:themeColor="followedHyperlink"/>
+      <w:u w:val="single"/>
+    </w:rPr>
+  </w:style>
 </w:styles>
 </file>
 

</xml_diff>

<commit_message>
added mine and mikes conclusions
</commit_message>
<xml_diff>
--- a/Documentation/documentation.docx
+++ b/Documentation/documentation.docx
@@ -1,6 +1,6 @@
 
 <file path=word/document.xml><?xml version="1.0" encoding="utf-8"?>
-<w:document xmlns:wpc="http://schemas.microsoft.com/office/word/2010/wordprocessingCanvas" xmlns:cx="http://schemas.microsoft.com/office/drawing/2014/chartex" xmlns:cx1="http://schemas.microsoft.com/office/drawing/2015/9/8/chartex" xmlns:cx2="http://schemas.microsoft.com/office/drawing/2015/10/21/chartex" xmlns:cx3="http://schemas.microsoft.com/office/drawing/2016/5/9/chartex" xmlns:cx4="http://schemas.microsoft.com/office/drawing/2016/5/10/chartex" xmlns:cx5="http://schemas.microsoft.com/office/drawing/2016/5/11/chartex" xmlns:cx6="http://schemas.microsoft.com/office/drawing/2016/5/12/chartex" xmlns:cx7="http://schemas.microsoft.com/office/drawing/2016/5/13/chartex" xmlns:cx8="http://schemas.microsoft.com/office/drawing/2016/5/14/chartex" xmlns:mc="http://schemas.openxmlformats.org/markup-compatibility/2006" xmlns:aink="http://schemas.microsoft.com/office/drawing/2016/ink" xmlns:am3d="http://schemas.microsoft.com/office/drawing/2017/model3d" xmlns:o="urn:schemas-microsoft-com:office:office" xmlns:r="http://schemas.openxmlformats.org/officeDocument/2006/relationships" xmlns:m="http://schemas.openxmlformats.org/officeDocument/2006/math" xmlns:v="urn:schemas-microsoft-com:vml" xmlns:wp14="http://schemas.microsoft.com/office/word/2010/wordprocessingDrawing" xmlns:wp="http://schemas.openxmlformats.org/drawingml/2006/wordprocessingDrawing" xmlns:w10="urn:schemas-microsoft-com:office:word" xmlns:w="http://schemas.openxmlformats.org/wordprocessingml/2006/main" xmlns:w14="http://schemas.microsoft.com/office/word/2010/wordml" xmlns:w15="http://schemas.microsoft.com/office/word/2012/wordml" xmlns:w16cid="http://schemas.microsoft.com/office/word/2016/wordml/cid" xmlns:w16se="http://schemas.microsoft.com/office/word/2015/wordml/symex" xmlns:wpg="http://schemas.microsoft.com/office/word/2010/wordprocessingGroup" xmlns:wpi="http://schemas.microsoft.com/office/word/2010/wordprocessingInk" xmlns:wne="http://schemas.microsoft.com/office/word/2006/wordml" xmlns:wps="http://schemas.microsoft.com/office/word/2010/wordprocessingShape" xmlns:a="http://schemas.openxmlformats.org/drawingml/2006/main" xmlns:pic="http://schemas.openxmlformats.org/drawingml/2006/picture" xmlns:a14="http://schemas.microsoft.com/office/drawing/2010/main" mc:Ignorable="w14 w15 w16se w16cid wp14">
+<w:document xmlns:wpc="http://schemas.microsoft.com/office/word/2010/wordprocessingCanvas" xmlns:cx="http://schemas.microsoft.com/office/drawing/2014/chartex" xmlns:cx1="http://schemas.microsoft.com/office/drawing/2015/9/8/chartex" xmlns:cx2="http://schemas.microsoft.com/office/drawing/2015/10/21/chartex" xmlns:cx3="http://schemas.microsoft.com/office/drawing/2016/5/9/chartex" xmlns:cx4="http://schemas.microsoft.com/office/drawing/2016/5/10/chartex" xmlns:cx5="http://schemas.microsoft.com/office/drawing/2016/5/11/chartex" xmlns:cx6="http://schemas.microsoft.com/office/drawing/2016/5/12/chartex" xmlns:cx7="http://schemas.microsoft.com/office/drawing/2016/5/13/chartex" xmlns:cx8="http://schemas.microsoft.com/office/drawing/2016/5/14/chartex" xmlns:mc="http://schemas.openxmlformats.org/markup-compatibility/2006" xmlns:aink="http://schemas.microsoft.com/office/drawing/2016/ink" xmlns:am3d="http://schemas.microsoft.com/office/drawing/2017/model3d" xmlns:o="urn:schemas-microsoft-com:office:office" xmlns:r="http://schemas.openxmlformats.org/officeDocument/2006/relationships" xmlns:m="http://schemas.openxmlformats.org/officeDocument/2006/math" xmlns:v="urn:schemas-microsoft-com:vml" xmlns:wp14="http://schemas.microsoft.com/office/word/2010/wordprocessingDrawing" xmlns:wp="http://schemas.openxmlformats.org/drawingml/2006/wordprocessingDrawing" xmlns:w10="urn:schemas-microsoft-com:office:word" xmlns:w="http://schemas.openxmlformats.org/wordprocessingml/2006/main" xmlns:w14="http://schemas.microsoft.com/office/word/2010/wordml" xmlns:w15="http://schemas.microsoft.com/office/word/2012/wordml" xmlns:w16cid="http://schemas.microsoft.com/office/word/2016/wordml/cid" xmlns:w16se="http://schemas.microsoft.com/office/word/2015/wordml/symex" xmlns:wpg="http://schemas.microsoft.com/office/word/2010/wordprocessingGroup" xmlns:wpi="http://schemas.microsoft.com/office/word/2010/wordprocessingInk" xmlns:wne="http://schemas.microsoft.com/office/word/2006/wordml" xmlns:wps="http://schemas.microsoft.com/office/word/2010/wordprocessingShape" mc:Ignorable="w14 w15 w16se w16cid wp14">
   <w:body>
     <w:p>
       <w:pPr>
@@ -32,43 +32,7 @@
         <w:rPr>
           <w:rFonts w:eastAsia="Calibri Light"/>
         </w:rPr>
-        <w:t xml:space="preserve">  </w:t>
-      </w:r>
-      <w:r>
-        <w:rPr>
-          <w:rFonts w:eastAsia="Calibri Light"/>
-        </w:rPr>
-        <w:t>T</w:t>
-      </w:r>
-      <w:r>
-        <w:rPr>
-          <w:rFonts w:eastAsia="Calibri Light"/>
-        </w:rPr>
-        <w:t>o play the game, t</w:t>
-      </w:r>
-      <w:r>
-        <w:rPr>
-          <w:rFonts w:eastAsia="Calibri Light"/>
-        </w:rPr>
-        <w:t xml:space="preserve">he user rotates their arm that is wearing the watch and </w:t>
-      </w:r>
-      <w:r>
-        <w:rPr>
-          <w:rFonts w:eastAsia="Calibri Light"/>
-        </w:rPr>
-        <w:t xml:space="preserve">this movement </w:t>
-      </w:r>
-      <w:r>
-        <w:rPr>
-          <w:rFonts w:eastAsia="Calibri Light"/>
-        </w:rPr>
-        <w:t>controls the direction of the spaceship and shooting the enemy ships to gain points. The objective of the game is to accumulate as many points as possible</w:t>
-      </w:r>
-      <w:r>
-        <w:rPr>
-          <w:rFonts w:eastAsia="Calibri Light"/>
-        </w:rPr>
-        <w:t xml:space="preserve"> whilst avoiding the enemies.  </w:t>
+        <w:t xml:space="preserve">  To play the game, the user rotates their arm that is wearing the watch and this movement controls the direction of the spaceship and shooting the enemy ships to gain points. The objective of the game is to accumulate as many points as possible whilst avoiding the enemies.  </w:t>
       </w:r>
     </w:p>
     <w:p>
@@ -94,68 +58,42 @@
         <w:rPr>
           <w:rFonts w:eastAsia="Calibri Light"/>
         </w:rPr>
-        <w:t xml:space="preserve">We are also using this project as an experimentation process in the gesture-based U.I. field to try out different types of hardware that can detect various </w:t>
-      </w:r>
-      <w:r>
-        <w:rPr>
-          <w:rFonts w:eastAsia="Calibri Light"/>
-        </w:rPr>
-        <w:t>gestures and movements. The first hardware device we were working with was the Myo Armband that picked up five different gestures that could be programmed to carry out a specific function. This induced a thinking process revolving around which gesture woul</w:t>
-      </w:r>
-      <w:r>
-        <w:rPr>
-          <w:rFonts w:eastAsia="Calibri Light"/>
-        </w:rPr>
-        <w:t xml:space="preserve">d trigger which function and how this changed with respect to the task required. The decision-making process was one of trial and error mainly, where we'd try various gesture binds to find the most free-flowing, practical use of the gestures available. </w:t>
+        <w:t xml:space="preserve">We are also using this project as an experimentation process in the gesture-based U.I. field to try out different types of hardware that can detect various gestures and movements. The first hardware device we were working with was the </w:t>
+      </w:r>
+      <w:proofErr w:type="spellStart"/>
+      <w:r>
+        <w:rPr>
+          <w:rFonts w:eastAsia="Calibri Light"/>
+        </w:rPr>
+        <w:t>Myo</w:t>
+      </w:r>
+      <w:proofErr w:type="spellEnd"/>
+      <w:r>
+        <w:rPr>
+          <w:rFonts w:eastAsia="Calibri Light"/>
+        </w:rPr>
+        <w:t xml:space="preserve"> Armband that picked up five different gestures that could be programmed to carry out a specific function. This induced a thinking process revolving around which gesture would trigger which function and how this changed with respect to the task required. The decision-making process was one of trial and error mainly, where we'd try various gesture binds to find the most free-flowing, practical use of the gestures available. </w:t>
       </w:r>
     </w:p>
     <w:p>
       <w:pPr>
         <w:spacing w:after="160" w:line="259" w:lineRule="auto"/>
         <w:rPr>
-          <w:rFonts w:ascii="Calibri Light" w:hAnsi="Calibri Light" w:eastAsia="Calibri Light" w:cs="Calibri Light"/>
+          <w:rFonts w:ascii="Calibri Light" w:eastAsia="Calibri Light" w:hAnsi="Calibri Light" w:cs="Calibri Light"/>
           <w:color w:val="24292E"/>
         </w:rPr>
       </w:pPr>
       <w:r>
         <w:rPr>
-          <w:rFonts w:ascii="Calibri Light" w:hAnsi="Calibri Light" w:eastAsia="Calibri Light" w:cs="Calibri Light"/>
+          <w:rFonts w:ascii="Calibri Light" w:eastAsia="Calibri Light" w:hAnsi="Calibri Light" w:cs="Calibri Light"/>
           <w:color w:val="24292E"/>
         </w:rPr>
         <w:lastRenderedPageBreak/>
-        <w:t>Fi</w:t>
-      </w:r>
-      <w:r>
-        <w:rPr>
-          <w:rFonts w:ascii="Calibri Light" w:hAnsi="Calibri Light" w:eastAsia="Calibri Light" w:cs="Calibri Light"/>
-          <w:color w:val="24292E"/>
-        </w:rPr>
-        <w:t>g 1.1 Gameplay Screensh</w:t>
-      </w:r>
-      <w:r>
-        <w:rPr>
-          <w:rFonts w:ascii="Calibri Light" w:hAnsi="Calibri Light" w:eastAsia="Calibri Light" w:cs="Calibri Light"/>
-          <w:color w:val="24292E"/>
-        </w:rPr>
-        <w:t>o</w:t>
-      </w:r>
-      <w:r>
-        <w:rPr>
-          <w:rFonts w:ascii="Calibri Light" w:hAnsi="Calibri Light" w:eastAsia="Calibri Light" w:cs="Calibri Light"/>
-          <w:color w:val="24292E"/>
-        </w:rPr>
-        <w:t>t</w:t>
-      </w:r>
-      <w:r>
-        <w:rPr>
-          <w:rFonts w:ascii="Calibri Light" w:hAnsi="Calibri Light" w:eastAsia="Calibri Light" w:cs="Calibri Light"/>
-          <w:color w:val="24292E"/>
-        </w:rPr>
-        <w:t>s</w:t>
-      </w:r>
-      <w:r>
-        <w:rPr>
-          <w:rFonts w:ascii="Calibri" w:hAnsi="Calibri" w:eastAsia="Calibri" w:cs="Calibri"/>
+        <w:t>Fig 1.1 Gameplay Screenshots</w:t>
+      </w:r>
+      <w:r>
+        <w:rPr>
+          <w:rFonts w:ascii="Calibri" w:eastAsia="Calibri" w:hAnsi="Calibri" w:cs="Calibri"/>
           <w:sz w:val="22"/>
         </w:rPr>
         <w:t xml:space="preserve"> </w:t>
@@ -250,19 +188,7 @@
         <w:rPr>
           <w:rFonts w:eastAsia="Calibri Light"/>
         </w:rPr>
-        <w:t>The assignment given to us in our Gesture-Based UI module</w:t>
-      </w:r>
-      <w:r>
-        <w:rPr>
-          <w:rFonts w:eastAsia="Calibri Light"/>
-        </w:rPr>
-        <w:t xml:space="preserve"> was to develop an application with a natural-user interface. This gave us a broad range of options to implement the app including voice-control, hand gestures or device-motion control. There were various choices to make in regards to what one we were goin</w:t>
-      </w:r>
-      <w:r>
-        <w:rPr>
-          <w:rFonts w:eastAsia="Calibri Light"/>
-        </w:rPr>
-        <w:t>g to implement, but we felt the device-motion controlled application was the best option for us as it is currently the most robust</w:t>
+        <w:t>The assignment given to us in our Gesture-Based UI module was to develop an application with a natural-user interface. This gave us a broad range of options to implement the app including voice-control, hand gestures or device-motion control. There were various choices to make in regards to what one we were going to implement, but we felt the device-motion controlled application was the best option for us as it is currently the most robust</w:t>
       </w:r>
       <w:r>
         <w:rPr>
@@ -286,7 +212,287 @@
         <w:rPr>
           <w:rFonts w:eastAsia="Calibri Light"/>
         </w:rPr>
-        <w:t>gesture-based</w:t>
+        <w:t>gesture-based.</w:t>
+      </w:r>
+    </w:p>
+    <w:p>
+      <w:pPr>
+        <w:rPr>
+          <w:rFonts w:eastAsia="Calibri Light"/>
+        </w:rPr>
+      </w:pPr>
+      <w:r>
+        <w:rPr>
+          <w:rFonts w:eastAsia="Calibri Light"/>
+        </w:rPr>
+        <w:t xml:space="preserve">The next </w:t>
+      </w:r>
+      <w:r>
+        <w:rPr>
+          <w:rFonts w:eastAsia="Calibri Light"/>
+        </w:rPr>
+        <w:t>decision</w:t>
+      </w:r>
+      <w:r>
+        <w:rPr>
+          <w:rFonts w:eastAsia="Calibri Light"/>
+        </w:rPr>
+        <w:t xml:space="preserve"> for the project was the actual implementation of the gesture based UI and we considered a couple of options. These consisted mainly of a Unity Games where we incorporated the gestures of the apple watch to control the character to complete levels in 2-D platformer scenarios. This proved difficult for us due to the limited compatibility and documentation of the Apple Watch and the Unity Software. </w:t>
+      </w:r>
+      <w:r>
+        <w:rPr>
+          <w:rFonts w:eastAsia="Calibri Light"/>
+        </w:rPr>
+        <w:t xml:space="preserve"> </w:t>
+      </w:r>
+      <w:r>
+        <w:rPr>
+          <w:rFonts w:eastAsia="Calibri Light"/>
+        </w:rPr>
+        <w:t xml:space="preserve">Other ideas  included the classic 2D game PACMAN, Temple-Run and Tetris. In the end we chose a 2D scroller space-shooter game and we decided to develop it in Swift as there is more support and references </w:t>
+      </w:r>
+      <w:r>
+        <w:rPr>
+          <w:rFonts w:eastAsia="Calibri Light"/>
+        </w:rPr>
+        <w:t>developing</w:t>
+      </w:r>
+      <w:r>
+        <w:rPr>
+          <w:rFonts w:eastAsia="Calibri Light"/>
+        </w:rPr>
+        <w:t xml:space="preserve"> in Swift using the Apple Watch.</w:t>
+      </w:r>
+    </w:p>
+    <w:p>
+      <w:pPr>
+        <w:rPr>
+          <w:rFonts w:eastAsia="Calibri Light"/>
+        </w:rPr>
+      </w:pPr>
+      <w:r>
+        <w:rPr>
+          <w:rFonts w:eastAsia="Calibri Light"/>
+        </w:rPr>
+        <w:lastRenderedPageBreak/>
+        <w:t xml:space="preserve">There are three main gestures available for the Apple Watch which are pitch, yaw and roll. Pitch reports rotations around the device’s x axis, roll reports rotations around the y axis, and yaw reports rotations around the z axis. </w:t>
+      </w:r>
+    </w:p>
+    <w:p>
+      <w:pPr>
+        <w:rPr>
+          <w:rFonts w:eastAsia="Calibri Light"/>
+        </w:rPr>
+      </w:pPr>
+      <w:r>
+        <w:rPr>
+          <w:rFonts w:eastAsia="Calibri Light"/>
+        </w:rPr>
+        <w:t xml:space="preserve">As designers and developers, it's important to build smooth user flows to create frictionless interactions for users. The main thing we had to keep in mind was the User-Friendliness of the gestures and being able to transition between different states of the game with ease. </w:t>
+      </w:r>
+    </w:p>
+    <w:p>
+      <w:pPr>
+        <w:rPr>
+          <w:rFonts w:eastAsia="Calibri Light"/>
+        </w:rPr>
+      </w:pPr>
+      <w:r>
+        <w:rPr>
+          <w:rFonts w:eastAsia="Calibri Light"/>
+        </w:rPr>
+        <w:t>In terms of the rationale for our decisions as to which gestures trigger which actions in the game, we felt the Pitch gesture for the movement of the spaceship object in the game was best fitted and the most physically natural choice for the user. The other gestures tended to be quite jerky in motion and resulted in inconsistent movement from left to right on screen.</w:t>
+      </w:r>
+    </w:p>
+    <w:p>
+      <w:pPr>
+        <w:spacing w:after="160" w:line="259" w:lineRule="auto"/>
+        <w:rPr>
+          <w:rFonts w:ascii="Calibri" w:eastAsia="Calibri" w:hAnsi="Calibri" w:cs="Calibri"/>
+          <w:color w:val="000000" w:themeColor="text1"/>
+        </w:rPr>
+      </w:pPr>
+      <w:r>
+        <w:rPr>
+          <w:rFonts w:ascii="Calibri" w:eastAsia="Calibri" w:hAnsi="Calibri" w:cs="Calibri"/>
+          <w:color w:val="000000" w:themeColor="text1"/>
+        </w:rPr>
+        <w:t xml:space="preserve">We spent a considerable amount of time and effort on this stage of the project as we valued it </w:t>
+      </w:r>
+      <w:r>
+        <w:rPr>
+          <w:rFonts w:ascii="Calibri" w:eastAsia="Calibri" w:hAnsi="Calibri" w:cs="Calibri"/>
+          <w:color w:val="000000" w:themeColor="text1"/>
+        </w:rPr>
+        <w:t>highly in relation to the project as a whole. The decision rationale of the appropriate gesture can easily be a defining factor in the usability and success of gesture-based applications.</w:t>
+      </w:r>
+    </w:p>
+    <w:p>
+      <w:pPr>
+        <w:pStyle w:val="Heading1"/>
+        <w:rPr>
+          <w:rFonts w:eastAsia="Calibri Light"/>
+        </w:rPr>
+      </w:pPr>
+      <w:r>
+        <w:rPr>
+          <w:rFonts w:eastAsia="Calibri Light"/>
+        </w:rPr>
+        <w:t>Hardware used in creating the application</w:t>
+      </w:r>
+    </w:p>
+    <w:p>
+      <w:pPr>
+        <w:rPr>
+          <w:rFonts w:eastAsia="Calibri Light"/>
+        </w:rPr>
+      </w:pPr>
+      <w:r>
+        <w:rPr>
+          <w:rFonts w:eastAsia="Calibri Light"/>
+        </w:rPr>
+        <w:t xml:space="preserve">In terms of hardware options, GMIT has various devices available to students including the </w:t>
+      </w:r>
+      <w:proofErr w:type="spellStart"/>
+      <w:r>
+        <w:rPr>
+          <w:rFonts w:eastAsia="Calibri Light"/>
+        </w:rPr>
+        <w:t>Myo</w:t>
+      </w:r>
+      <w:proofErr w:type="spellEnd"/>
+      <w:r>
+        <w:rPr>
+          <w:rFonts w:eastAsia="Calibri Light"/>
+        </w:rPr>
+        <w:t xml:space="preserve"> Armband, LEAP motion controllers, Kinect V2, </w:t>
+      </w:r>
+      <w:r>
+        <w:rPr>
+          <w:rFonts w:eastAsia="Calibri Light"/>
+        </w:rPr>
+        <w:t>HoloLens</w:t>
+      </w:r>
+      <w:r>
+        <w:rPr>
+          <w:rFonts w:eastAsia="Calibri Light"/>
+        </w:rPr>
+        <w:t xml:space="preserve"> and </w:t>
+      </w:r>
+      <w:proofErr w:type="spellStart"/>
+      <w:r>
+        <w:rPr>
+          <w:rFonts w:eastAsia="Calibri Light"/>
+        </w:rPr>
+        <w:t>Durovis</w:t>
+      </w:r>
+      <w:proofErr w:type="spellEnd"/>
+      <w:r>
+        <w:rPr>
+          <w:rFonts w:eastAsia="Calibri Light"/>
+        </w:rPr>
+        <w:t xml:space="preserve"> Dive. Shane also owns an Apple Watch which gave us a another option. After some research and experimentation, we both decided to use the Apple Watch as we were both familiar with Apple's mobile operating system iOS. We were also interested in learning the Apple programming language Swift -which is developed by Apple Inc. for iOS and macOS and working in the XCode development environment. </w:t>
+      </w:r>
+    </w:p>
+    <w:p>
+      <w:pPr>
+        <w:rPr>
+          <w:rFonts w:eastAsia="Calibri Light"/>
+        </w:rPr>
+      </w:pPr>
+      <w:r>
+        <w:rPr>
+          <w:rFonts w:eastAsia="Calibri Light"/>
+        </w:rPr>
+        <w:t xml:space="preserve">We also found that the Apple Watch is somewhat similar to the </w:t>
+      </w:r>
+      <w:proofErr w:type="spellStart"/>
+      <w:r>
+        <w:rPr>
+          <w:rFonts w:eastAsia="Calibri Light"/>
+        </w:rPr>
+        <w:t>Myo</w:t>
+      </w:r>
+      <w:proofErr w:type="spellEnd"/>
+      <w:r>
+        <w:rPr>
+          <w:rFonts w:eastAsia="Calibri Light"/>
+        </w:rPr>
+        <w:t xml:space="preserve"> Armband so the research already compiled could be of some use going forward with the project.</w:t>
+      </w:r>
+    </w:p>
+    <w:p>
+      <w:pPr>
+        <w:rPr>
+          <w:rFonts w:eastAsia="Calibri Light"/>
+        </w:rPr>
+      </w:pPr>
+      <w:r>
+        <w:rPr>
+          <w:rFonts w:eastAsia="Calibri Light"/>
+        </w:rPr>
+        <w:t xml:space="preserve">In comparison with the </w:t>
+      </w:r>
+      <w:proofErr w:type="spellStart"/>
+      <w:r>
+        <w:rPr>
+          <w:rFonts w:eastAsia="Calibri Light"/>
+        </w:rPr>
+        <w:t>Myo</w:t>
+      </w:r>
+      <w:proofErr w:type="spellEnd"/>
+      <w:r>
+        <w:rPr>
+          <w:rFonts w:eastAsia="Calibri Light"/>
+        </w:rPr>
+        <w:t xml:space="preserve"> Armband, we found the Apple Watch much more responsive and accurate. Although the gestures available programmed in the </w:t>
+      </w:r>
+      <w:proofErr w:type="spellStart"/>
+      <w:r>
+        <w:rPr>
+          <w:rFonts w:eastAsia="Calibri Light"/>
+        </w:rPr>
+        <w:t>Myo</w:t>
+      </w:r>
+      <w:proofErr w:type="spellEnd"/>
+      <w:r>
+        <w:rPr>
+          <w:rFonts w:eastAsia="Calibri Light"/>
+        </w:rPr>
+        <w:t xml:space="preserve"> were more sophisticated and detailed, we found the accuracy lacking for a reasonably fast-paced shooter game. We also discovered that two gestures in quick succession with the </w:t>
+      </w:r>
+      <w:proofErr w:type="spellStart"/>
+      <w:r>
+        <w:rPr>
+          <w:rFonts w:eastAsia="Calibri Light"/>
+        </w:rPr>
+        <w:t>Myo</w:t>
+      </w:r>
+      <w:proofErr w:type="spellEnd"/>
+      <w:r>
+        <w:rPr>
+          <w:rFonts w:eastAsia="Calibri Light"/>
+        </w:rPr>
+        <w:t xml:space="preserve"> often yielded different results therefore we couldn't predict a control function to be carried out in the game.</w:t>
+      </w:r>
+    </w:p>
+    <w:p>
+      <w:pPr>
+        <w:rPr>
+          <w:rFonts w:eastAsia="Calibri Light"/>
+        </w:rPr>
+      </w:pPr>
+      <w:r>
+        <w:rPr>
+          <w:rFonts w:eastAsia="Calibri Light"/>
+        </w:rPr>
+        <w:t xml:space="preserve">The Apple Watch device and it's implementations can be utilised innovatively in various scenarios in the real world. The main hardware features of the device we investigated were the accelerometer and the gyroscope. The motion data extracted from these can alert the system to specific movements by the user and track the type of the user movement </w:t>
+      </w:r>
+      <w:r>
+        <w:rPr>
+          <w:rFonts w:eastAsia="Calibri Light"/>
+        </w:rPr>
+        <w:t>as well</w:t>
       </w:r>
       <w:r>
         <w:rPr>
@@ -305,73 +511,7 @@
         <w:rPr>
           <w:rFonts w:eastAsia="Calibri Light"/>
         </w:rPr>
-        <w:t xml:space="preserve">The next </w:t>
-      </w:r>
-      <w:r>
-        <w:rPr>
-          <w:rFonts w:eastAsia="Calibri Light"/>
-        </w:rPr>
-        <w:t>decision</w:t>
-      </w:r>
-      <w:r>
-        <w:rPr>
-          <w:rFonts w:eastAsia="Calibri Light"/>
-        </w:rPr>
-        <w:t xml:space="preserve"> for the project was th</w:t>
-      </w:r>
-      <w:r>
-        <w:rPr>
-          <w:rFonts w:eastAsia="Calibri Light"/>
-        </w:rPr>
-        <w:t>e actual implementation of the gesture based UI and we considered a couple of options. These consisted mainly of a Unity Games where we incorporated the gestures of the apple watch to control the character to complete levels in 2-D platformer scenarios. Th</w:t>
-      </w:r>
-      <w:r>
-        <w:rPr>
-          <w:rFonts w:eastAsia="Calibri Light"/>
-        </w:rPr>
-        <w:t xml:space="preserve">is proved difficult for us due to the limited compatibility and documentation of the Apple </w:t>
-      </w:r>
-      <w:r>
-        <w:rPr>
-          <w:rFonts w:eastAsia="Calibri Light"/>
-        </w:rPr>
-        <w:t xml:space="preserve">Watch and the Unity Software. </w:t>
-      </w:r>
-      <w:r>
-        <w:rPr>
-          <w:rFonts w:eastAsia="Calibri Light"/>
-        </w:rPr>
-        <w:t xml:space="preserve"> </w:t>
-      </w:r>
-      <w:r>
-        <w:rPr>
-          <w:rFonts w:eastAsia="Calibri Light"/>
-        </w:rPr>
-        <w:t xml:space="preserve">Other ideas  included the classic 2D game PACMAN, Temple-Run and Tetris. In the end we chose a 2D scroller space-shooter game and </w:t>
-      </w:r>
-      <w:r>
-        <w:rPr>
-          <w:rFonts w:eastAsia="Calibri Light"/>
-        </w:rPr>
-        <w:t xml:space="preserve">we decided to develop it in Swift as there is more support and references </w:t>
-      </w:r>
-      <w:r>
-        <w:rPr>
-          <w:rFonts w:eastAsia="Calibri Light"/>
-        </w:rPr>
-        <w:t>developing</w:t>
-      </w:r>
-      <w:r>
-        <w:rPr>
-          <w:rFonts w:eastAsia="Calibri Light"/>
-        </w:rPr>
-        <w:t xml:space="preserve"> in Swift using the Apple </w:t>
-      </w:r>
-      <w:r>
-        <w:rPr>
-          <w:rFonts w:eastAsia="Calibri Light"/>
-        </w:rPr>
-        <w:t>Watch.</w:t>
+        <w:t>An accelerometer measures changes in velocity along one axis. All iOS devices have a three-axis accelerometer, which delivers acceleration values in each of the three axes x, y and z. The values reported by the accelerometers are measured in increments of the gravitational acceleration, with the value 1.0 representing an acceleration of 9.8 meters per second (per second) in the given direction. Acceleration values may be positive or negative depending on the direction of the acceleration.</w:t>
       </w:r>
     </w:p>
     <w:p>
@@ -385,59 +525,28 @@
           <w:rFonts w:eastAsia="Calibri Light"/>
         </w:rPr>
         <w:lastRenderedPageBreak/>
-        <w:t xml:space="preserve">There are three main gestures available for the Apple Watch which are pitch, yaw and roll. Pitch reports rotations around the device’s </w:t>
-      </w:r>
-      <w:r>
-        <w:rPr>
-          <w:rFonts w:eastAsia="Calibri Light"/>
-        </w:rPr>
-        <w:t xml:space="preserve">x axis, roll reports rotations around the y axis, and yaw reports rotations around the z axis. </w:t>
-      </w:r>
-    </w:p>
-    <w:p>
-      <w:pPr>
-        <w:rPr>
-          <w:rFonts w:eastAsia="Calibri Light"/>
-        </w:rPr>
-      </w:pPr>
-      <w:r>
-        <w:rPr>
-          <w:rFonts w:eastAsia="Calibri Light"/>
-        </w:rPr>
-        <w:t xml:space="preserve">As designers and developers, it's important to build smooth user flows to create frictionless interactions for users. The main thing we had to keep in mind was </w:t>
-      </w:r>
-      <w:r>
-        <w:rPr>
-          <w:rFonts w:eastAsia="Calibri Light"/>
-        </w:rPr>
-        <w:t xml:space="preserve">the User-Friendliness of the gestures and being able to transition between different states of the game with ease. </w:t>
-      </w:r>
-    </w:p>
-    <w:p>
-      <w:pPr>
-        <w:rPr>
-          <w:rFonts w:eastAsia="Calibri Light"/>
-        </w:rPr>
-      </w:pPr>
-      <w:r>
-        <w:rPr>
-          <w:rFonts w:eastAsia="Calibri Light"/>
-        </w:rPr>
-        <w:t>In terms of the rationale for our decisions as to which gestures trigger which actions in the game, we felt the Pitch gesture for the moveme</w:t>
-      </w:r>
-      <w:r>
-        <w:rPr>
-          <w:rFonts w:eastAsia="Calibri Light"/>
-        </w:rPr>
-        <w:t>nt of the spaceship object in the game was best fitted and the most physically natural choice for the user. The other gestures tended to be quite jerky in motion and resulted in inconsistent movement from left to right on screen.</w:t>
+        <w:t>A gyroscope measures the rate at which a device rotates around a spatial axis. Many iOS devices have a three-axis gyroscope, which delivers rotation values in each of the three axes. Rotation values are measured in radians per second around the given axis. As with the accelerometer the rotation values may be positive or negative depending on the direction of rotation.</w:t>
+      </w:r>
+    </w:p>
+    <w:p>
+      <w:pPr>
+        <w:rPr>
+          <w:rFonts w:eastAsia="Calibri Light"/>
+        </w:rPr>
+      </w:pPr>
+      <w:r>
+        <w:rPr>
+          <w:rFonts w:eastAsia="Calibri Light"/>
+        </w:rPr>
+        <w:t xml:space="preserve">The most common use of this hardware is in fitness apps, where the gyroscope and accelerometer values are extracted and relayed in a useful manner to the end user. </w:t>
       </w:r>
     </w:p>
     <w:p>
       <w:pPr>
         <w:spacing w:after="160" w:line="259" w:lineRule="auto"/>
         <w:rPr>
-          <w:rFonts w:ascii="Calibri" w:hAnsi="Calibri" w:eastAsia="Calibri" w:cs="Calibri"/>
-          <w:color w:val="6A737D"/>
+          <w:rFonts w:ascii="Calibri" w:eastAsia="Calibri" w:hAnsi="Calibri" w:cs="Calibri"/>
+          <w:sz w:val="22"/>
         </w:rPr>
       </w:pPr>
     </w:p>
@@ -452,463 +561,358 @@
         <w:rPr>
           <w:rFonts w:eastAsia="Calibri Light"/>
         </w:rPr>
-        <w:t>Hardware used in creating</w:t>
-      </w:r>
-      <w:r>
-        <w:rPr>
-          <w:rFonts w:eastAsia="Calibri Light"/>
-        </w:rPr>
-        <w:t xml:space="preserve"> the application</w:t>
-      </w:r>
-    </w:p>
-    <w:p>
-      <w:pPr>
-        <w:rPr>
-          <w:rFonts w:eastAsia="Calibri Light"/>
-        </w:rPr>
-      </w:pPr>
-      <w:r>
-        <w:rPr>
-          <w:rFonts w:eastAsia="Calibri Light"/>
-        </w:rPr>
-        <w:t xml:space="preserve">In terms of hardware options, GMIT has various devices available to students including the Myo Armband, LEAP motion controllers, Kinect V2, </w:t>
-      </w:r>
-      <w:r>
-        <w:rPr>
-          <w:rFonts w:eastAsia="Calibri Light"/>
-        </w:rPr>
-        <w:t>HoloLens</w:t>
-      </w:r>
-      <w:r>
-        <w:rPr>
-          <w:rFonts w:eastAsia="Calibri Light"/>
-        </w:rPr>
-        <w:t xml:space="preserve"> and </w:t>
+        <w:t>Architecture for the solution</w:t>
+      </w:r>
+    </w:p>
+    <w:p>
+      <w:pPr>
+        <w:rPr>
+          <w:rFonts w:eastAsia="Calibri" w:cstheme="minorHAnsi"/>
+        </w:rPr>
+      </w:pPr>
+      <w:r>
+        <w:rPr>
+          <w:rFonts w:eastAsia="Calibri" w:cstheme="minorHAnsi"/>
+        </w:rPr>
+        <w:t>As stated above the game requires both an iPhone and Apple Watch to be played. This is because the game runs as an app on the phone whilst the companion watch app records and sends live data to the phone which is processed and used to control the onscreen avatar.</w:t>
+      </w:r>
+    </w:p>
+    <w:p>
+      <w:pPr>
+        <w:rPr>
+          <w:rFonts w:eastAsia="Calibri" w:cstheme="minorHAnsi"/>
+        </w:rPr>
+      </w:pPr>
+    </w:p>
+    <w:p>
+      <w:pPr>
+        <w:pStyle w:val="Heading2"/>
+        <w:rPr>
+          <w:rFonts w:eastAsia="Calibri Light"/>
+        </w:rPr>
+      </w:pPr>
+      <w:r>
+        <w:rPr>
+          <w:rFonts w:eastAsia="Calibri Light"/>
+        </w:rPr>
+        <w:t>iPhone</w:t>
+      </w:r>
+    </w:p>
+    <w:p>
+      <w:pPr>
+        <w:rPr>
+          <w:rFonts w:eastAsia="Calibri" w:cstheme="minorHAnsi"/>
+        </w:rPr>
+      </w:pPr>
+      <w:r>
+        <w:rPr>
+          <w:rFonts w:eastAsia="Calibri" w:cstheme="minorHAnsi"/>
+        </w:rPr>
+        <w:t xml:space="preserve">The app running on the phone is the 'game' part of this project. It creates the screen in which the gameplay occurs. The player spawns at the bottom of the screen whilst enemies </w:t>
       </w:r>
       <w:proofErr w:type="spellStart"/>
       <w:r>
         <w:rPr>
-          <w:rFonts w:eastAsia="Calibri Light"/>
-        </w:rPr>
-        <w:t>Durovis</w:t>
+          <w:rFonts w:eastAsia="Calibri" w:cstheme="minorHAnsi"/>
+        </w:rPr>
+        <w:t>spawwn</w:t>
       </w:r>
       <w:proofErr w:type="spellEnd"/>
       <w:r>
         <w:rPr>
-          <w:rFonts w:eastAsia="Calibri Light"/>
-        </w:rPr>
-        <w:t xml:space="preserve"> Dive. Shane also owns an Apple Watch which gave us a another option. After som</w:t>
-      </w:r>
-      <w:r>
-        <w:rPr>
-          <w:rFonts w:eastAsia="Calibri Light"/>
-        </w:rPr>
-        <w:t>e research and experimentation, we both decided to use the Apple Watch as we were both familiar with Apple's mobile operating system iOS. We were also interested in learning the Apple programming language Swift -which is developed by Apple Inc. for iOS and</w:t>
-      </w:r>
-      <w:r>
-        <w:rPr>
-          <w:rFonts w:eastAsia="Calibri Light"/>
-        </w:rPr>
-        <w:t xml:space="preserve"> macOS and working in the XCode development environment. </w:t>
-      </w:r>
-    </w:p>
-    <w:p>
-      <w:pPr>
-        <w:rPr>
-          <w:rFonts w:eastAsia="Calibri Light"/>
-        </w:rPr>
-      </w:pPr>
-      <w:r>
-        <w:rPr>
-          <w:rFonts w:eastAsia="Calibri Light"/>
-        </w:rPr>
-        <w:t>We also found that the Apple Watch is somewhat similar to the Myo Armband so the research already compiled could be of some use going forward with the project.</w:t>
-      </w:r>
-    </w:p>
-    <w:p>
-      <w:pPr>
-        <w:rPr>
-          <w:rFonts w:eastAsia="Calibri Light"/>
-        </w:rPr>
-      </w:pPr>
-      <w:r>
-        <w:rPr>
-          <w:rFonts w:eastAsia="Calibri Light"/>
-        </w:rPr>
-        <w:t>In comparison with the Myo Armband, we</w:t>
-      </w:r>
-      <w:r>
-        <w:rPr>
-          <w:rFonts w:eastAsia="Calibri Light"/>
-        </w:rPr>
-        <w:t xml:space="preserve"> found the Apple Watch much more responsive and accurate. Although the gestures available programmed in the Myo were more sophisticated and detailed, we found the accuracy lacking for a reasonably fast-paced shooter game. We also discovered that two gestur</w:t>
-      </w:r>
-      <w:r>
-        <w:rPr>
-          <w:rFonts w:eastAsia="Calibri Light"/>
-        </w:rPr>
-        <w:t>es in quick succession with the Myo often yielded different results therefore we couldn't predict a control function to be carried out in the game.</w:t>
-      </w:r>
-    </w:p>
-    <w:p>
-      <w:pPr>
-        <w:rPr>
-          <w:rFonts w:eastAsia="Calibri Light"/>
-        </w:rPr>
-      </w:pPr>
-      <w:r>
-        <w:rPr>
-          <w:rFonts w:eastAsia="Calibri Light"/>
-        </w:rPr>
-        <w:t xml:space="preserve">The Apple </w:t>
-      </w:r>
-      <w:r>
-        <w:rPr>
-          <w:rFonts w:eastAsia="Calibri Light"/>
-        </w:rPr>
-        <w:t>Watch device and it's implementations can be utilised innovatively in various scenarios in the real world. The main hardware features of the device we investigated were the accelerometer and the gyroscope. The motion data extracted from thes</w:t>
-      </w:r>
-      <w:r>
-        <w:rPr>
-          <w:rFonts w:eastAsia="Calibri Light"/>
-        </w:rPr>
-        <w:t xml:space="preserve">e can alert the system to specific movements by the user and track the type of the user movement </w:t>
-      </w:r>
-      <w:r>
-        <w:rPr>
-          <w:rFonts w:eastAsia="Calibri Light"/>
-        </w:rPr>
-        <w:t>as well</w:t>
-      </w:r>
-      <w:r>
-        <w:rPr>
-          <w:rFonts w:eastAsia="Calibri Light"/>
+          <w:rFonts w:eastAsia="Calibri" w:cstheme="minorHAnsi"/>
+        </w:rPr>
+        <w:t xml:space="preserve"> randomly at the top and fall down. The player moves left and right depending on the inputs given. The players spaceship continuously fires a laser and when they scored a hit the enemy explodes and the score is increased.</w:t>
+      </w:r>
+    </w:p>
+    <w:p>
+      <w:pPr>
+        <w:rPr>
+          <w:rFonts w:eastAsia="Calibri" w:cstheme="minorHAnsi"/>
+        </w:rPr>
+      </w:pPr>
+    </w:p>
+    <w:p>
+      <w:pPr>
+        <w:pStyle w:val="Heading2"/>
+        <w:rPr>
+          <w:rFonts w:eastAsia="Calibri"/>
+        </w:rPr>
+      </w:pPr>
+      <w:r>
+        <w:rPr>
+          <w:rFonts w:eastAsia="Calibri"/>
+        </w:rPr>
+        <w:t>Apple Watch</w:t>
+      </w:r>
+    </w:p>
+    <w:p>
+      <w:pPr>
+        <w:rPr>
+          <w:rFonts w:eastAsia="Calibri" w:cstheme="minorHAnsi"/>
+        </w:rPr>
+      </w:pPr>
+      <w:r>
+        <w:rPr>
+          <w:rFonts w:eastAsia="Calibri" w:cstheme="minorHAnsi"/>
+        </w:rPr>
+        <w:t>Meanwhile on the watch app, the wearers arm rotation is recorded as attitude data (pitch) every tenth of a second and this data is sent to the gamed app on the paired iPhone.</w:t>
+      </w:r>
+    </w:p>
+    <w:p>
+      <w:pPr>
+        <w:rPr>
+          <w:rFonts w:eastAsia="Calibri" w:cstheme="minorHAnsi"/>
+        </w:rPr>
+      </w:pPr>
+    </w:p>
+    <w:p>
+      <w:pPr>
+        <w:pStyle w:val="Heading2"/>
+        <w:rPr>
+          <w:rFonts w:eastAsia="Calibri" w:cstheme="minorHAnsi"/>
+        </w:rPr>
+      </w:pPr>
+      <w:r>
+        <w:rPr>
+          <w:rFonts w:eastAsia="Calibri"/>
+        </w:rPr>
+        <w:t>Code</w:t>
+      </w:r>
+    </w:p>
+    <w:p>
+      <w:pPr>
+        <w:rPr>
+          <w:rFonts w:eastAsia="Calibri"/>
+        </w:rPr>
+      </w:pPr>
+      <w:r>
+        <w:rPr>
+          <w:rFonts w:eastAsia="Calibri"/>
+        </w:rPr>
+        <w:t xml:space="preserve">The main game loop is created in the </w:t>
+      </w:r>
+      <w:proofErr w:type="spellStart"/>
+      <w:r>
+        <w:rPr>
+          <w:rFonts w:eastAsia="Calibri"/>
+        </w:rPr>
+        <w:t>GameScene.swift</w:t>
+      </w:r>
+      <w:proofErr w:type="spellEnd"/>
+      <w:r>
+        <w:rPr>
+          <w:rFonts w:eastAsia="Calibri"/>
+        </w:rPr>
+        <w:t xml:space="preserve"> file. This is where the scene is set up, the background starfield emitter, player, enemy spawner, motion manager etc. are added and the timer for auto-fire is initialised. Separate functions handle what happens when there is player movement, spawning enemies, firing, contact and the timing.</w:t>
+      </w:r>
+      <w:r>
+        <w:rPr>
+          <w:rFonts w:eastAsia="Calibri"/>
+        </w:rPr>
+        <w:t xml:space="preserve">  The names of the enemies are kept in an array which is selected from randomly when the </w:t>
+      </w:r>
+      <w:proofErr w:type="spellStart"/>
+      <w:r>
+        <w:rPr>
+          <w:rFonts w:eastAsia="Calibri"/>
+        </w:rPr>
+        <w:t>addEnemy</w:t>
+      </w:r>
+      <w:proofErr w:type="spellEnd"/>
+      <w:r>
+        <w:rPr>
+          <w:rFonts w:eastAsia="Calibri"/>
+        </w:rPr>
+        <w:t xml:space="preserve"> function is called.  This would enable us to easily add more enemies and enemy types in the future.  The fire function is called at a constant interval using the timer.  It gets the image from </w:t>
+      </w:r>
+      <w:proofErr w:type="spellStart"/>
+      <w:r>
+        <w:rPr>
+          <w:rFonts w:eastAsia="Calibri"/>
+        </w:rPr>
+        <w:t>Assets.xassets</w:t>
+      </w:r>
+      <w:proofErr w:type="spellEnd"/>
+      <w:r>
+        <w:rPr>
+          <w:rFonts w:eastAsia="Calibri"/>
+        </w:rPr>
+        <w:t xml:space="preserve"> sets its position to a point slightly above the player, sets the physics body for collisions and gives the laser a set velocity.</w:t>
+      </w:r>
+    </w:p>
+    <w:p>
+      <w:pPr>
+        <w:rPr>
+          <w:rFonts w:eastAsia="Calibri"/>
+        </w:rPr>
+      </w:pPr>
+      <w:r>
+        <w:rPr>
+          <w:rFonts w:eastAsia="Calibri"/>
+        </w:rPr>
+        <w:t xml:space="preserve">In the </w:t>
+      </w:r>
+      <w:proofErr w:type="spellStart"/>
+      <w:r>
+        <w:rPr>
+          <w:rFonts w:eastAsia="Calibri"/>
+        </w:rPr>
+        <w:t>AppDelegate</w:t>
+      </w:r>
+      <w:proofErr w:type="spellEnd"/>
+      <w:r>
+        <w:rPr>
+          <w:rFonts w:eastAsia="Calibri"/>
+        </w:rPr>
+        <w:t xml:space="preserve"> amongst other things the </w:t>
+      </w:r>
+      <w:proofErr w:type="spellStart"/>
+      <w:r>
+        <w:rPr>
+          <w:rFonts w:eastAsia="Calibri"/>
+        </w:rPr>
+        <w:t>WCSession</w:t>
+      </w:r>
+      <w:proofErr w:type="spellEnd"/>
+      <w:r>
+        <w:rPr>
+          <w:rFonts w:eastAsia="Calibri"/>
+        </w:rPr>
+        <w:t xml:space="preserve"> is set up. This is what allows the data transfer between the paired watch and phone and also where a global variable is updated so that the movement data can be accessed in the </w:t>
+      </w:r>
+      <w:proofErr w:type="spellStart"/>
+      <w:r>
+        <w:rPr>
+          <w:rFonts w:eastAsia="Calibri"/>
+        </w:rPr>
+        <w:t>GameScene</w:t>
+      </w:r>
+      <w:proofErr w:type="spellEnd"/>
+      <w:r>
+        <w:rPr>
+          <w:rFonts w:eastAsia="Calibri"/>
         </w:rPr>
         <w:t>.</w:t>
       </w:r>
-    </w:p>
-    <w:p>
-      <w:pPr>
-        <w:rPr>
-          <w:rFonts w:eastAsia="Calibri Light"/>
-        </w:rPr>
-      </w:pPr>
-      <w:r>
-        <w:rPr>
-          <w:rFonts w:eastAsia="Calibri Light"/>
-        </w:rPr>
-        <w:t>An accelerometer measures changes in velocity along one axis. All iOS devices have a three-axis accelerometer, which delivers acceleration values in ea</w:t>
-      </w:r>
-      <w:r>
-        <w:rPr>
-          <w:rFonts w:eastAsia="Calibri Light"/>
-        </w:rPr>
-        <w:t>ch of the three axes x, y and z. The values reported by the accelerometers are measured in increments of the gravitational acceleration, with the value 1.0 representing an acceleration of 9.8 meters per second (per second) in the given direction. Accelerat</w:t>
-      </w:r>
-      <w:r>
-        <w:rPr>
-          <w:rFonts w:eastAsia="Calibri Light"/>
-        </w:rPr>
-        <w:t>ion values may be positive or negative depending on the direction of the acceleration.</w:t>
-      </w:r>
-    </w:p>
-    <w:p>
-      <w:pPr>
-        <w:rPr>
-          <w:rFonts w:eastAsia="Calibri Light"/>
-        </w:rPr>
-      </w:pPr>
-      <w:r>
-        <w:rPr>
-          <w:rFonts w:eastAsia="Calibri Light"/>
-        </w:rPr>
-        <w:t>A gyroscope measures the rate at which a device rotates around a spatial axis. Many iOS devices have a three-axis gyroscope, which delivers rotation values in each of th</w:t>
-      </w:r>
-      <w:r>
-        <w:rPr>
-          <w:rFonts w:eastAsia="Calibri Light"/>
-        </w:rPr>
-        <w:t xml:space="preserve">e three axes. Rotation values are measured in radians per second around the given axis. As with the </w:t>
-      </w:r>
-      <w:r>
-        <w:rPr>
-          <w:rFonts w:eastAsia="Calibri Light"/>
+      <w:r>
+        <w:rPr>
+          <w:rFonts w:eastAsia="Calibri"/>
+        </w:rPr>
+        <w:t xml:space="preserve">  Here it is checked to see if the </w:t>
+      </w:r>
+      <w:r>
+        <w:rPr>
+          <w:rFonts w:eastAsia="Calibri"/>
         </w:rPr>
         <w:lastRenderedPageBreak/>
-        <w:t>accelerometer the rotation values may be positive or negative depending on the direction of rotation.</w:t>
-      </w:r>
-    </w:p>
-    <w:p>
-      <w:pPr>
-        <w:rPr>
-          <w:rFonts w:eastAsia="Calibri Light"/>
-        </w:rPr>
-      </w:pPr>
-      <w:r>
-        <w:rPr>
-          <w:rFonts w:eastAsia="Calibri Light"/>
-        </w:rPr>
-        <w:t>The most common use of this hardware is in fitness app</w:t>
-      </w:r>
-      <w:r>
-        <w:rPr>
-          <w:rFonts w:eastAsia="Calibri Light"/>
-        </w:rPr>
-        <w:t xml:space="preserve">s, where the gyroscope and accelerometer values are extracted and relayed in a useful manner to the end user. </w:t>
-      </w:r>
-    </w:p>
+        <w:t>session between the iPhone and Apple Watch are active and if so receives the dictionary sent in the message and using the received value sets the global variable.</w:t>
+      </w:r>
+    </w:p>
+    <w:p>
+      <w:pPr>
+        <w:rPr>
+          <w:rFonts w:eastAsia="Calibri"/>
+        </w:rPr>
+      </w:pPr>
+      <w:r>
+        <w:rPr>
+          <w:rFonts w:eastAsia="Calibri"/>
+        </w:rPr>
+        <w:t xml:space="preserve">On the watch app, the </w:t>
+      </w:r>
+      <w:proofErr w:type="spellStart"/>
+      <w:r>
+        <w:rPr>
+          <w:rFonts w:eastAsia="Calibri"/>
+        </w:rPr>
+        <w:t>Interface.storyboard</w:t>
+      </w:r>
+      <w:proofErr w:type="spellEnd"/>
+      <w:r>
+        <w:rPr>
+          <w:rFonts w:eastAsia="Calibri"/>
+        </w:rPr>
+        <w:t xml:space="preserve"> is set up with a basic label to tell the user how to play. The </w:t>
+      </w:r>
+      <w:proofErr w:type="spellStart"/>
+      <w:r>
+        <w:rPr>
+          <w:rFonts w:eastAsia="Calibri"/>
+        </w:rPr>
+        <w:t>InterfaceController</w:t>
+      </w:r>
+      <w:proofErr w:type="spellEnd"/>
+      <w:r>
+        <w:rPr>
+          <w:rFonts w:eastAsia="Calibri"/>
+        </w:rPr>
+        <w:t xml:space="preserve"> is where the </w:t>
+      </w:r>
+      <w:proofErr w:type="spellStart"/>
+      <w:r>
+        <w:rPr>
+          <w:rFonts w:eastAsia="Calibri"/>
+        </w:rPr>
+        <w:t>CMMotionManager</w:t>
+      </w:r>
+      <w:proofErr w:type="spellEnd"/>
+      <w:r>
+        <w:rPr>
+          <w:rFonts w:eastAsia="Calibri"/>
+        </w:rPr>
+        <w:t xml:space="preserve"> is set up and begins recording environmental data at a set interval of 0.11 seconds. This number we found was the optimal time as anything quicker would take too much data to send and would clog up the data stream. The data being sent is the pitch of the watch. This pitch data is sent as a dictionary over the </w:t>
+      </w:r>
+      <w:proofErr w:type="spellStart"/>
+      <w:r>
+        <w:rPr>
+          <w:rFonts w:eastAsia="Calibri"/>
+        </w:rPr>
+        <w:t>WCSession</w:t>
+      </w:r>
+      <w:proofErr w:type="spellEnd"/>
+      <w:r>
+        <w:rPr>
+          <w:rFonts w:eastAsia="Calibri"/>
+        </w:rPr>
+        <w:t xml:space="preserve"> every interval of data.</w:t>
+      </w:r>
+    </w:p>
+    <w:p>
+      <w:pPr>
+        <w:rPr>
+          <w:rFonts w:eastAsia="Calibri"/>
+        </w:rPr>
+      </w:pPr>
+    </w:p>
+    <w:p>
+      <w:pPr>
+        <w:pStyle w:val="Heading2"/>
+        <w:rPr>
+          <w:rFonts w:eastAsia="Calibri Light"/>
+        </w:rPr>
+      </w:pPr>
+      <w:r>
+        <w:rPr>
+          <w:rFonts w:eastAsia="Calibri Light"/>
+        </w:rPr>
+        <w:t>Class Diagram</w:t>
+      </w:r>
+    </w:p>
+    <w:p/>
     <w:p>
       <w:pPr>
         <w:spacing w:after="160" w:line="259" w:lineRule="auto"/>
-        <w:rPr>
-          <w:rFonts w:ascii="Calibri" w:hAnsi="Calibri" w:eastAsia="Calibri" w:cs="Calibri"/>
-          <w:sz w:val="22"/>
-        </w:rPr>
-      </w:pPr>
-    </w:p>
-    <w:p>
-      <w:pPr>
-        <w:pStyle w:val="Heading1"/>
-        <w:rPr>
-          <w:rFonts w:eastAsia="Calibri Light"/>
-        </w:rPr>
-      </w:pPr>
-      <w:r>
-        <w:rPr>
-          <w:rFonts w:eastAsia="Calibri Light"/>
-        </w:rPr>
-        <w:t>Architecture for the solution</w:t>
-      </w:r>
-    </w:p>
-    <w:p>
-      <w:pPr>
-        <w:rPr>
-          <w:rFonts w:eastAsia="Calibri" w:cstheme="minorHAnsi"/>
-        </w:rPr>
-      </w:pPr>
-      <w:r>
-        <w:rPr>
-          <w:rFonts w:eastAsia="Calibri" w:cstheme="minorHAnsi"/>
-        </w:rPr>
-        <w:t>As stated above the game requires both an iPhone and Apple Watch to be played. This is because the game runs as an app on the phone whilst the companion watch app records and sends live data to the phone which is processed and used to control the onscreen avatar.</w:t>
-      </w:r>
-    </w:p>
-    <w:p>
-      <w:pPr>
-        <w:rPr>
-          <w:rFonts w:eastAsia="Calibri" w:cstheme="minorHAnsi"/>
-        </w:rPr>
-      </w:pPr>
-    </w:p>
-    <w:p>
-      <w:pPr>
-        <w:pStyle w:val="Heading2"/>
-        <w:rPr>
-          <w:rFonts w:eastAsia="Calibri Light"/>
-        </w:rPr>
-      </w:pPr>
-      <w:r>
-        <w:rPr>
-          <w:rFonts w:eastAsia="Calibri Light"/>
-        </w:rPr>
-        <w:t>iPhone</w:t>
-      </w:r>
-    </w:p>
-    <w:p>
-      <w:pPr>
-        <w:rPr>
-          <w:rFonts w:eastAsia="Calibri" w:cstheme="minorHAnsi"/>
-        </w:rPr>
-      </w:pPr>
-      <w:r>
-        <w:rPr>
-          <w:rFonts w:eastAsia="Calibri" w:cstheme="minorHAnsi"/>
-        </w:rPr>
-        <w:t xml:space="preserve">The app running on the phone is the 'game' part of this project. It creates the screen in which the gameplay occurs. The player spawns at the bottom of the screen whilst enemies </w:t>
-      </w:r>
-      <w:proofErr w:type="spellStart"/>
-      <w:r>
-        <w:rPr>
-          <w:rFonts w:eastAsia="Calibri" w:cstheme="minorHAnsi"/>
-        </w:rPr>
-        <w:t>spawwn</w:t>
-      </w:r>
-      <w:proofErr w:type="spellEnd"/>
-      <w:r>
-        <w:rPr>
-          <w:rFonts w:eastAsia="Calibri" w:cstheme="minorHAnsi"/>
-        </w:rPr>
-        <w:t xml:space="preserve"> randomly at the top and fall down. The player moves left and right depending on the inputs given. The players spaceship continuously fires a laser and when they scored a hit the enemy explodes and the score is increased.</w:t>
-      </w:r>
-    </w:p>
-    <w:p>
-      <w:pPr>
-        <w:rPr>
-          <w:rFonts w:eastAsia="Calibri" w:cstheme="minorHAnsi"/>
-        </w:rPr>
-      </w:pPr>
-    </w:p>
-    <w:p>
-      <w:pPr>
-        <w:pStyle w:val="Heading2"/>
-        <w:rPr>
-          <w:rFonts w:eastAsia="Calibri"/>
-        </w:rPr>
-      </w:pPr>
-      <w:r>
-        <w:rPr>
-          <w:rFonts w:eastAsia="Calibri"/>
-        </w:rPr>
-        <w:t>Apple Watch</w:t>
-      </w:r>
-    </w:p>
-    <w:p>
-      <w:pPr>
-        <w:rPr>
-          <w:rFonts w:eastAsia="Calibri" w:cstheme="minorHAnsi"/>
-        </w:rPr>
-      </w:pPr>
-      <w:r>
-        <w:rPr>
-          <w:rFonts w:eastAsia="Calibri" w:cstheme="minorHAnsi"/>
-        </w:rPr>
-        <w:t>Meanwhile on the watch app, the wearers arm rotation is recorded as attitude data (pitch) every tenth of a second and this data is sent to the gamed app on the paired iPhone.</w:t>
-      </w:r>
-    </w:p>
-    <w:p>
-      <w:pPr>
-        <w:rPr>
-          <w:rFonts w:eastAsia="Calibri" w:cstheme="minorHAnsi"/>
-        </w:rPr>
-      </w:pPr>
-    </w:p>
-    <w:p>
-      <w:pPr>
-        <w:pStyle w:val="Heading2"/>
-        <w:rPr>
-          <w:rFonts w:eastAsia="Calibri" w:cstheme="minorHAnsi"/>
-        </w:rPr>
-      </w:pPr>
-      <w:r>
-        <w:rPr>
-          <w:rFonts w:eastAsia="Calibri"/>
-        </w:rPr>
-        <w:t>Code</w:t>
-      </w:r>
-    </w:p>
-    <w:p>
-      <w:pPr>
-        <w:rPr>
-          <w:rFonts w:eastAsia="Calibri"/>
-        </w:rPr>
-      </w:pPr>
-      <w:r>
-        <w:rPr>
-          <w:rFonts w:eastAsia="Calibri"/>
-        </w:rPr>
-        <w:t xml:space="preserve">The main game loop is created in the GameScene.swift file. This is where the scene is set up, the background starfield emitter, player, enemy spawner, motion manager etc. are added and the timer for auto-fire is initialised. </w:t>
-      </w:r>
-      <w:r>
-        <w:rPr>
-          <w:rFonts w:eastAsia="Calibri"/>
-        </w:rPr>
-        <w:t>Separate</w:t>
-      </w:r>
-      <w:r>
-        <w:rPr>
-          <w:rFonts w:eastAsia="Calibri"/>
-        </w:rPr>
-        <w:t xml:space="preserve"> functions handle what </w:t>
-      </w:r>
-      <w:r>
-        <w:rPr>
-          <w:rFonts w:eastAsia="Calibri"/>
-        </w:rPr>
-        <w:t>happens</w:t>
-      </w:r>
-      <w:r>
-        <w:rPr>
-          <w:rFonts w:eastAsia="Calibri"/>
-        </w:rPr>
-        <w:t xml:space="preserve"> when there is player movement, spawning enemies, firing, contact and the timing.</w:t>
-      </w:r>
-      <w:r>
-        <w:rPr>
-          <w:rFonts w:eastAsia="Calibri"/>
-        </w:rPr>
-        <w:t xml:space="preserve">  The names of the enemies are kept in an array which is selected from randomly when the addEnemy function is called.  This would enable us to easily add more enemies and enemy types in the future.  The fire function is called at a constant interval using the timer.  It gets the image from Assets.xassets sets its position to a point slightly above the player, sets the physics body for collisions and gives the laser a set velocity.</w:t>
-      </w:r>
-    </w:p>
-    <w:p>
-      <w:pPr>
-        <w:rPr>
-          <w:rFonts w:eastAsia="Calibri"/>
-        </w:rPr>
-      </w:pPr>
-      <w:r>
-        <w:rPr>
-          <w:rFonts w:eastAsia="Calibri"/>
-        </w:rPr>
-        <w:t>In the AppDelegate amongst other things the WCSession is set up. This is what allows the data transfer between the paired watch and phone and also where a global variable is updated so that the movement data can be accessed in the GameScene.</w:t>
-      </w:r>
-      <w:r>
-        <w:rPr>
-          <w:rFonts w:eastAsia="Calibri"/>
-        </w:rPr>
-        <w:t xml:space="preserve">  Here it is checked to see if the session between the iPhone and Apple Watch are active and if so receives the dictionary sent in the message and using the received value sets the global variable.</w:t>
-      </w:r>
-    </w:p>
-    <w:p>
-      <w:pPr>
-        <w:rPr>
-          <w:rFonts w:eastAsia="Calibri"/>
-        </w:rPr>
-      </w:pPr>
-      <w:r>
-        <w:rPr>
-          <w:rFonts w:eastAsia="Calibri"/>
-        </w:rPr>
-        <w:lastRenderedPageBreak/>
-        <w:t>On the watch app, the Interface.storyboard is set up with a basic label to tell the user how to play. The InterfaceController is where the CMMotionManager is set up and begins recording environmental data at a set interval of 0.11 seconds. This number we found was the optimal time as anything quicker would take too much data to send and would clog up the data stream. The data being sent is the pitch of the watch. This pitch data is sent as a dictionary over the WCSession every interval of data.</w:t>
-      </w:r>
-    </w:p>
-    <w:p>
-      <w:pPr>
-        <w:rPr>
-          <w:rFonts w:eastAsia="Calibri"/>
-        </w:rPr>
-      </w:pPr>
-      <w:bookmarkStart w:name="_GoBack" w:id="0"/>
-      <w:bookmarkEnd w:id="0"/>
-    </w:p>
-    <w:p>
-      <w:pPr>
-        <w:pStyle w:val="Heading2"/>
-        <w:rPr>
-          <w:rFonts w:eastAsia="Calibri Light"/>
-        </w:rPr>
-      </w:pPr>
-      <w:r>
-        <w:rPr>
-          <w:rFonts w:eastAsia="Calibri Light"/>
-        </w:rPr>
-        <w:t>Class Diagram</w:t>
-      </w:r>
-    </w:p>
-    <w:p/>
-    <w:p>
-      <w:pPr>
-        <w:spacing w:after="160" w:line="259" w:lineRule="auto"/>
       </w:pPr>
       <w:r>
         <w:rPr>
           <w:noProof/>
         </w:rPr>
         <w:object w:dxaOrig="8985" w:dyaOrig="8536" w14:anchorId="4973CA42">
-          <v:rect id="rectole0000000002" style="width:448.95pt;height:427.05pt;mso-width-percent:0;mso-height-percent:0;mso-width-percent:0;mso-height-percent:0" alt="" o:spid="_x0000_i1025" stroked="f" o:ole="" o:preferrelative="t">
-            <v:imagedata o:title="" r:id="rId6"/>
+          <v:rect id="rectole0000000002" o:spid="_x0000_i1025" alt="" style="width:448.95pt;height:427.05pt;mso-width-percent:0;mso-height-percent:0;mso-width-percent:0;mso-height-percent:0" o:ole="" o:preferrelative="t" stroked="f">
+            <v:imagedata r:id="rId6" o:title=""/>
           </v:rect>
-          <o:OLEObject Type="Embed" ProgID="StaticMetafile" ShapeID="rectole0000000002" DrawAspect="Content" ObjectID="_1616755734" r:id="rId7"/>
+          <o:OLEObject Type="Embed" ProgID="StaticMetafile" ShapeID="rectole0000000002" DrawAspect="Content" ObjectID="_1616854465" r:id="rId7"/>
         </w:object>
       </w:r>
     </w:p>
@@ -977,7 +981,7 @@
         <w:spacing w:after="160" w:line="259" w:lineRule="auto"/>
         <w:ind w:left="720"/>
         <w:rPr>
-          <w:rFonts w:ascii="Calibri" w:hAnsi="Calibri" w:eastAsia="Calibri" w:cs="Calibri"/>
+          <w:rFonts w:ascii="Calibri" w:eastAsia="Calibri" w:hAnsi="Calibri" w:cs="Calibri"/>
           <w:sz w:val="22"/>
         </w:rPr>
       </w:pPr>
@@ -1025,7 +1029,7 @@
         <w:spacing w:after="160" w:line="259" w:lineRule="auto"/>
         <w:ind w:left="720"/>
         <w:rPr>
-          <w:rFonts w:ascii="Calibri" w:hAnsi="Calibri" w:eastAsia="Calibri" w:cs="Calibri"/>
+          <w:rFonts w:ascii="Calibri" w:eastAsia="Calibri" w:hAnsi="Calibri" w:cs="Calibri"/>
           <w:sz w:val="22"/>
         </w:rPr>
       </w:pPr>
@@ -1065,13 +1069,7 @@
         <w:rPr>
           <w:rFonts w:eastAsia="Calibri"/>
         </w:rPr>
-        <w:t xml:space="preserve">CoreMotion is used to report environmental data taken from an iOS </w:t>
-      </w:r>
-      <w:r>
-        <w:rPr>
-          <w:rFonts w:eastAsia="Calibri"/>
-        </w:rPr>
-        <w:t xml:space="preserve">devices onboard sensors such as the gyroscope, barometer, manometer and G-meter.  </w:t>
+        <w:t xml:space="preserve">CoreMotion is used to report environmental data taken from an iOS devices onboard sensors such as the gyroscope, barometer, manometer and G-meter.  </w:t>
       </w:r>
     </w:p>
     <w:p>
@@ -1079,7 +1077,7 @@
         <w:spacing w:after="160" w:line="259" w:lineRule="auto"/>
         <w:ind w:left="720"/>
         <w:rPr>
-          <w:rFonts w:ascii="Calibri" w:hAnsi="Calibri" w:eastAsia="Calibri" w:cs="Calibri"/>
+          <w:rFonts w:ascii="Calibri" w:eastAsia="Calibri" w:hAnsi="Calibri" w:cs="Calibri"/>
           <w:sz w:val="22"/>
         </w:rPr>
       </w:pPr>
@@ -1119,13 +1117,7 @@
         <w:rPr>
           <w:rFonts w:eastAsia="Calibri"/>
         </w:rPr>
-        <w:t>Used for building iOS games, the GameplayKit is an Object-Oriented framework that includes tools for designing games with reusability and functionality in mind.</w:t>
-      </w:r>
-      <w:r>
-        <w:rPr>
-          <w:rFonts w:eastAsia="Calibri"/>
-        </w:rPr>
-        <w:t xml:space="preserve">  This framework is used for the player movement, physics, collisions, emitters and spawning to name a few.</w:t>
+        <w:t>Used for building iOS games, the GameplayKit is an Object-Oriented framework that includes tools for designing games with reusability and functionality in mind.  This framework is used for the player movement, physics, collisions, emitters and spawning to name a few.</w:t>
       </w:r>
     </w:p>
     <w:p>
@@ -1133,7 +1125,7 @@
         <w:spacing w:after="160" w:line="259" w:lineRule="auto"/>
         <w:ind w:left="720"/>
         <w:rPr>
-          <w:rFonts w:ascii="Calibri" w:hAnsi="Calibri" w:eastAsia="Calibri" w:cs="Calibri"/>
+          <w:rFonts w:ascii="Calibri" w:eastAsia="Calibri" w:hAnsi="Calibri" w:cs="Calibri"/>
           <w:sz w:val="22"/>
         </w:rPr>
       </w:pPr>
@@ -1149,12 +1141,14 @@
           <w:rFonts w:eastAsia="Calibri"/>
         </w:rPr>
       </w:pPr>
+      <w:proofErr w:type="spellStart"/>
       <w:r>
         <w:rPr>
           <w:rFonts w:eastAsia="Calibri"/>
         </w:rPr>
         <w:t>UIKit</w:t>
       </w:r>
+      <w:proofErr w:type="spellEnd"/>
       <w:r>
         <w:rPr>
           <w:rFonts w:eastAsia="Calibri"/>
@@ -1173,7 +1167,21 @@
         <w:rPr>
           <w:rFonts w:eastAsia="Calibri"/>
         </w:rPr>
-        <w:t>This is the framework that provides the basic infrastructure for iOS apps.  The main app loop window and  view architecture and event handling for input are all features controlled by UIKit.</w:t>
+        <w:t xml:space="preserve">This is the framework that provides the basic infrastructure for iOS apps.  The main app loop window and  view architecture and event handling for input are all features controlled by </w:t>
+      </w:r>
+      <w:proofErr w:type="spellStart"/>
+      <w:r>
+        <w:rPr>
+          <w:rFonts w:eastAsia="Calibri"/>
+        </w:rPr>
+        <w:t>UIKit</w:t>
+      </w:r>
+      <w:proofErr w:type="spellEnd"/>
+      <w:r>
+        <w:rPr>
+          <w:rFonts w:eastAsia="Calibri"/>
+        </w:rPr>
+        <w:t>.</w:t>
       </w:r>
     </w:p>
     <w:p>
@@ -1182,7 +1190,7 @@
         <w:keepLines/>
         <w:spacing w:before="40" w:line="259" w:lineRule="auto"/>
         <w:rPr>
-          <w:rFonts w:ascii="Calibri Light" w:hAnsi="Calibri Light" w:eastAsia="Calibri Light" w:cs="Calibri Light"/>
+          <w:rFonts w:ascii="Calibri Light" w:eastAsia="Calibri Light" w:hAnsi="Calibri Light" w:cs="Calibri Light"/>
           <w:color w:val="24292E"/>
         </w:rPr>
       </w:pPr>
@@ -1192,7 +1200,6 @@
         <w:pStyle w:val="Heading1"/>
         <w:rPr>
           <w:rFonts w:eastAsia="Calibri Light"/>
-          <w:color w:val="1F3763"/>
         </w:rPr>
       </w:pPr>
       <w:r>
@@ -1206,14 +1213,33 @@
       <w:pPr>
         <w:spacing w:after="160" w:line="259" w:lineRule="auto"/>
         <w:rPr>
-          <w:rFonts w:eastAsia="Calibri"/>
-        </w:rPr>
-      </w:pPr>
-      <w:r>
-        <w:rPr>
-          <w:rFonts w:eastAsia="Calibri"/>
-        </w:rPr>
-        <w:t xml:space="preserve">After the undertaking of this project we had a couple of learning outcomes from this project. The objectives given to us inspired our research into Gesture-Based Technology and it brought the ever-growing use of this technology in everyday life to our attention. </w:t>
+          <w:rFonts w:ascii="Calibri" w:eastAsia="Calibri" w:hAnsi="Calibri" w:cs="Calibri"/>
+        </w:rPr>
+      </w:pPr>
+      <w:r>
+        <w:rPr>
+          <w:rFonts w:ascii="Calibri" w:eastAsia="Calibri" w:hAnsi="Calibri" w:cs="Calibri"/>
+        </w:rPr>
+        <w:t xml:space="preserve">Throughout the process of making this project there were many things that we liked, disliked, learned and things we would have done differently.  Firstly, one of the things that we both enjoyed was using new technologies and a language that we had not </w:t>
+      </w:r>
+      <w:r>
+        <w:rPr>
+          <w:rFonts w:ascii="Calibri" w:eastAsia="Calibri" w:hAnsi="Calibri" w:cs="Calibri"/>
+        </w:rPr>
+        <w:t xml:space="preserve">used before.  As we were creating iOS applications we had to use the Swift programming language.  For the most part we found it both intuitive and easy to use.  Furthermore, we had never before developed on any </w:t>
+      </w:r>
+      <w:r>
+        <w:rPr>
+          <w:rFonts w:ascii="Calibri" w:eastAsia="Calibri" w:hAnsi="Calibri" w:cs="Calibri"/>
+        </w:rPr>
+        <w:lastRenderedPageBreak/>
+        <w:t>wearable tech before and we found this concept interesting.  From our online research we found a vast number of cases where gestures could be used to perform real world tasks, interface with UI and generally innovative applications of the technology.  We enjoyed the fact that this project gave us the opportunity to learn about futuristic hardware and software and allowed us to play around with these concepts and ideas.</w:t>
+      </w:r>
+      <w:r>
+        <w:rPr>
+          <w:rFonts w:ascii="Calibri" w:eastAsia="Calibri" w:hAnsi="Calibri" w:cs="Calibri"/>
+        </w:rPr>
+        <w:t xml:space="preserve"> </w:t>
       </w:r>
     </w:p>
     <w:p>
@@ -1227,7 +1253,7 @@
         <w:rPr>
           <w:rFonts w:eastAsia="Calibri"/>
         </w:rPr>
-        <w:t xml:space="preserve">The first piece of hardware we worked with was the </w:t>
+        <w:t xml:space="preserve">The objectives given to us inspired our research into Gesture-Based Technology and it brought the ever-growing use of this technology in everyday life to our attention. The first piece of hardware we worked with was the </w:t>
       </w:r>
       <w:proofErr w:type="spellStart"/>
       <w:r>
@@ -1243,42 +1269,158 @@
         </w:rPr>
         <w:t xml:space="preserve"> Armband and we learned that it wasn’t 100% accurate in the context of consecutive gestures</w:t>
       </w:r>
-    </w:p>
-    <w:p>
-      <w:r>
-        <w:rPr>
-          <w:rFonts w:ascii="Calibri" w:hAnsi="Calibri" w:eastAsia="Calibri" w:cs="Calibri"/>
-          <w:noProof w:val="0"/>
-          <w:sz w:val="24"/>
-          <w:szCs w:val="24"/>
-          <w:lang w:val="en-IE"/>
-        </w:rPr>
-        <w:t>Conclusions are what you have learned from this project and the associated research. Recommendations are what you would do differently if you were to undertake the project again. The Reflective Piece – what I learned and “enjoyed”! This gives scope for a critical evaluation of the project and the objective that you tried to achieve.</w:t>
-      </w:r>
-    </w:p>
-    <w:p>
-      <w:pPr>
-        <w:pStyle w:val="Normal"/>
+      <w:r>
+        <w:rPr>
+          <w:rFonts w:eastAsia="Calibri"/>
+        </w:rPr>
+        <w:t xml:space="preserve">. We created basic applications in MS Visual Studio to test the different gestures by changing the colour of the game objects with the various physical gestures pre-programmed in the </w:t>
+      </w:r>
+      <w:proofErr w:type="spellStart"/>
+      <w:r>
+        <w:rPr>
+          <w:rFonts w:eastAsia="Calibri"/>
+        </w:rPr>
+        <w:t>Myo</w:t>
+      </w:r>
+      <w:proofErr w:type="spellEnd"/>
+      <w:r>
+        <w:rPr>
+          <w:rFonts w:eastAsia="Calibri"/>
+        </w:rPr>
+        <w:t xml:space="preserve"> technology</w:t>
+      </w:r>
+      <w:r>
+        <w:rPr>
+          <w:rFonts w:eastAsia="Calibri"/>
+        </w:rPr>
+        <w:t>.</w:t>
+      </w:r>
+    </w:p>
+    <w:p>
+      <w:pPr>
         <w:spacing w:after="160" w:line="259" w:lineRule="auto"/>
         <w:rPr>
-          <w:rFonts w:eastAsia="Calibri"/>
-        </w:rPr>
-      </w:pPr>
+          <w:rFonts w:ascii="Calibri" w:eastAsia="Calibri" w:hAnsi="Calibri" w:cs="Calibri"/>
+        </w:rPr>
+      </w:pPr>
+      <w:r>
+        <w:rPr>
+          <w:rFonts w:ascii="Calibri" w:eastAsia="Calibri" w:hAnsi="Calibri" w:cs="Calibri"/>
+        </w:rPr>
+        <w:t xml:space="preserve">One thing in particular that we found to be difficult was the fact that before we embarked on this project there was no example of a similar game either online or on the App Store.  This meant that we had a lot of trial and error involved in getting the connection working.  Another series of issues we encountered were hardware issues related to the Apple Watch.  These included problems such as the display going to sleep after a set time </w:t>
+      </w:r>
+      <w:r>
+        <w:rPr>
+          <w:rFonts w:ascii="Calibri" w:eastAsia="Calibri" w:hAnsi="Calibri" w:cs="Calibri"/>
+        </w:rPr>
+        <w:t>or</w:t>
+      </w:r>
+      <w:r>
+        <w:rPr>
+          <w:rFonts w:ascii="Calibri" w:eastAsia="Calibri" w:hAnsi="Calibri" w:cs="Calibri"/>
+        </w:rPr>
+        <w:t xml:space="preserve"> when the Watch thinks it is not in</w:t>
+      </w:r>
+      <w:r>
+        <w:rPr>
+          <w:rFonts w:ascii="Calibri" w:eastAsia="Calibri" w:hAnsi="Calibri" w:cs="Calibri"/>
+        </w:rPr>
+        <w:t xml:space="preserve"> use</w:t>
+      </w:r>
+      <w:r>
+        <w:rPr>
+          <w:rFonts w:ascii="Calibri" w:eastAsia="Calibri" w:hAnsi="Calibri" w:cs="Calibri"/>
+        </w:rPr>
+        <w:t>.  The issue costing the most amount of time in the development was the</w:t>
+      </w:r>
+      <w:r>
+        <w:rPr>
+          <w:rFonts w:ascii="Calibri" w:eastAsia="Calibri" w:hAnsi="Calibri" w:cs="Calibri"/>
+        </w:rPr>
+        <w:t xml:space="preserve"> </w:t>
+      </w:r>
+      <w:r>
+        <w:rPr>
+          <w:rFonts w:ascii="Calibri" w:eastAsia="Calibri" w:hAnsi="Calibri" w:cs="Calibri"/>
+        </w:rPr>
+        <w:t>with the transfer of data between hardware.  W</w:t>
+      </w:r>
+      <w:r>
+        <w:rPr>
+          <w:rFonts w:ascii="Calibri" w:eastAsia="Calibri" w:hAnsi="Calibri" w:cs="Calibri"/>
+        </w:rPr>
+        <w:t xml:space="preserve">e had to play around with the rate of data recorded by the watch so that the phone did not get bombarded with data and force the spaceship to stutter onscreen. </w:t>
+      </w:r>
+      <w:r>
+        <w:rPr>
+          <w:rFonts w:ascii="Calibri" w:eastAsia="Calibri" w:hAnsi="Calibri" w:cs="Calibri"/>
+        </w:rPr>
+        <w:t xml:space="preserve"> </w:t>
+      </w:r>
+      <w:r>
+        <w:rPr>
+          <w:rFonts w:ascii="Calibri" w:eastAsia="Calibri" w:hAnsi="Calibri" w:cs="Calibri"/>
+        </w:rPr>
+        <w:t xml:space="preserve">We had to find a middle ground </w:t>
+      </w:r>
+      <w:r>
+        <w:rPr>
+          <w:rFonts w:ascii="Calibri" w:eastAsia="Calibri" w:hAnsi="Calibri" w:cs="Calibri"/>
+        </w:rPr>
+        <w:t xml:space="preserve">so that we could </w:t>
+      </w:r>
+      <w:r>
+        <w:rPr>
+          <w:rFonts w:ascii="Calibri" w:eastAsia="Calibri" w:hAnsi="Calibri" w:cs="Calibri"/>
+        </w:rPr>
+        <w:t xml:space="preserve">reduce the latency </w:t>
+      </w:r>
+      <w:r>
+        <w:rPr>
+          <w:rFonts w:ascii="Calibri" w:eastAsia="Calibri" w:hAnsi="Calibri" w:cs="Calibri"/>
+        </w:rPr>
+        <w:t>between the watch movement and the spaceship movement</w:t>
+      </w:r>
+      <w:r>
+        <w:rPr>
+          <w:rFonts w:ascii="Calibri" w:eastAsia="Calibri" w:hAnsi="Calibri" w:cs="Calibri"/>
+        </w:rPr>
+        <w:t>, whilst not overwhelming the connection</w:t>
+      </w:r>
+      <w:r>
+        <w:rPr>
+          <w:rFonts w:ascii="Calibri" w:eastAsia="Calibri" w:hAnsi="Calibri" w:cs="Calibri"/>
+        </w:rPr>
+        <w:t>.</w:t>
+      </w:r>
     </w:p>
     <w:p>
       <w:pPr>
         <w:spacing w:after="160" w:line="259" w:lineRule="auto"/>
         <w:rPr>
-          <w:rFonts w:eastAsia="Calibri"/>
-        </w:rPr>
-      </w:pPr>
+          <w:rFonts w:ascii="Calibri" w:eastAsia="Calibri" w:hAnsi="Calibri" w:cs="Calibri"/>
+        </w:rPr>
+      </w:pPr>
+      <w:r>
+        <w:rPr>
+          <w:rFonts w:ascii="Calibri" w:eastAsia="Calibri" w:hAnsi="Calibri" w:cs="Calibri"/>
+        </w:rPr>
+        <w:t>Overall we thoroughly enjoyed making this project and we are glad that we chose this idea.  Considering that it was not guaranteed that this implementation would be possible or even be a viable control mechanism in the end, we are extremely happy that we were able to create a link between the iPhone and paired watch that would allow live controls based on simple gestures.</w:t>
+      </w:r>
+      <w:r>
+        <w:rPr>
+          <w:rFonts w:ascii="Calibri" w:eastAsia="Calibri" w:hAnsi="Calibri" w:cs="Calibri"/>
+        </w:rPr>
+        <w:t xml:space="preserve">  We feel that by doing this project we have gained invaluable experience and proved that these technologies are applicable to use in both gaming and gesture control.  </w:t>
+      </w:r>
+      <w:bookmarkStart w:id="0" w:name="_GoBack"/>
+      <w:bookmarkEnd w:id="0"/>
     </w:p>
     <w:p>
       <w:pPr>
         <w:pStyle w:val="Heading1"/>
       </w:pPr>
       <w:r>
-        <w:lastRenderedPageBreak/>
         <w:t>Links / References</w:t>
       </w:r>
     </w:p>
@@ -1292,10 +1434,7 @@
     </w:p>
     <w:p>
       <w:r>
-        <w:t>S</w:t>
-      </w:r>
-      <w:r>
-        <w:t>prites:</w:t>
+        <w:t>Sprites:</w:t>
       </w:r>
       <w:r>
         <w:rPr>
@@ -1305,7 +1444,7 @@
         </w:rPr>
         <w:t> </w:t>
       </w:r>
-      <w:hyperlink w:history="1" r:id="rId8">
+      <w:hyperlink r:id="rId8" w:history="1">
         <w:r>
           <w:rPr>
             <w:rStyle w:val="Hyperlink"/>
@@ -1328,7 +1467,7 @@
         </w:rPr>
         <w:t> </w:t>
       </w:r>
-      <w:hyperlink w:history="1" r:id="rId9">
+      <w:hyperlink r:id="rId9" w:history="1">
         <w:r>
           <w:rPr>
             <w:rStyle w:val="Hyperlink"/>
@@ -1349,60 +1488,30 @@
       </w:r>
     </w:p>
     <w:p>
-      <w:hyperlink w:history="1" r:id="rId10">
+      <w:hyperlink r:id="rId10" w:history="1">
         <w:r>
           <w:rPr>
             <w:rStyle w:val="Hyperlink"/>
             <w:rFonts w:ascii="Helvetica" w:hAnsi="Helvetica"/>
           </w:rPr>
-          <w:t>https://www.raywenderlich.com/3358-advan</w:t>
-        </w:r>
-        <w:r>
-          <w:rPr>
-            <w:rStyle w:val="Hyperlink"/>
-            <w:rFonts w:ascii="Helvetica" w:hAnsi="Helvetica"/>
-          </w:rPr>
-          <w:t>c</w:t>
-        </w:r>
-        <w:r>
-          <w:rPr>
-            <w:rStyle w:val="Hyperlink"/>
-            <w:rFonts w:ascii="Helvetica" w:hAnsi="Helvetica"/>
-          </w:rPr>
-          <w:t>ed-watchos/lessons/5</w:t>
+          <w:t>https://www.raywenderlich.com/3358-advanced-watchos/lessons/5</w:t>
         </w:r>
       </w:hyperlink>
     </w:p>
     <w:p>
-      <w:hyperlink w:history="1" r:id="rId11">
+      <w:hyperlink r:id="rId11" w:history="1">
         <w:r>
           <w:rPr>
             <w:rStyle w:val="Hyperlink"/>
             <w:rFonts w:ascii="Helvetica" w:hAnsi="Helvetica"/>
             <w:color w:val="0366D6"/>
           </w:rPr>
-          <w:t>https://www.natashatherobot.</w:t>
-        </w:r>
-        <w:r>
-          <w:rPr>
-            <w:rStyle w:val="Hyperlink"/>
-            <w:rFonts w:ascii="Helvetica" w:hAnsi="Helvetica"/>
-            <w:color w:val="0366D6"/>
-          </w:rPr>
-          <w:t>c</w:t>
-        </w:r>
-        <w:r>
-          <w:rPr>
-            <w:rStyle w:val="Hyperlink"/>
-            <w:rFonts w:ascii="Helvetica" w:hAnsi="Helvetica"/>
-            <w:color w:val="0366D6"/>
-          </w:rPr>
-          <w:t>om/watchkit-open-ios-app-from-watch/</w:t>
+          <w:t>https://www.natashatherobot.com/watchkit-open-ios-app-from-watch/</w:t>
         </w:r>
       </w:hyperlink>
     </w:p>
     <w:p>
-      <w:hyperlink w:history="1" r:id="rId12">
+      <w:hyperlink r:id="rId12" w:history="1">
         <w:r>
           <w:rPr>
             <w:rStyle w:val="Hyperlink"/>
@@ -1423,7 +1532,7 @@
       </w:r>
     </w:p>
     <w:p>
-      <w:hyperlink w:history="1" r:id="rId13">
+      <w:hyperlink r:id="rId13" w:history="1">
         <w:r>
           <w:rPr>
             <w:rStyle w:val="Hyperlink"/>
@@ -1435,7 +1544,7 @@
       </w:hyperlink>
     </w:p>
     <w:p>
-      <w:hyperlink w:history="1" r:id="rId14">
+      <w:hyperlink r:id="rId14" w:history="1">
         <w:r>
           <w:rPr>
             <w:rStyle w:val="Hyperlink"/>
@@ -1447,7 +1556,7 @@
       </w:hyperlink>
     </w:p>
     <w:p>
-      <w:hyperlink w:history="1" r:id="rId15">
+      <w:hyperlink r:id="rId15" w:history="1">
         <w:r>
           <w:rPr>
             <w:rStyle w:val="Hyperlink"/>
@@ -1459,7 +1568,7 @@
       </w:hyperlink>
     </w:p>
     <w:p>
-      <w:hyperlink w:history="1" r:id="rId16">
+      <w:hyperlink r:id="rId16" w:history="1">
         <w:r>
           <w:rPr>
             <w:rStyle w:val="Hyperlink"/>
@@ -1480,7 +1589,7 @@
       </w:r>
     </w:p>
     <w:p>
-      <w:hyperlink w:history="1" r:id="rId17">
+      <w:hyperlink r:id="rId17" w:history="1">
         <w:r>
           <w:rPr>
             <w:rStyle w:val="Hyperlink"/>
@@ -1501,7 +1610,7 @@
       </w:r>
     </w:p>
     <w:p>
-      <w:hyperlink w:history="1" r:id="rId18">
+      <w:hyperlink r:id="rId18" w:history="1">
         <w:r>
           <w:rPr>
             <w:rStyle w:val="Hyperlink"/>
@@ -1516,13 +1625,13 @@
       <w:pPr>
         <w:spacing w:after="160" w:line="259" w:lineRule="auto"/>
         <w:rPr>
-          <w:rFonts w:ascii="Calibri" w:hAnsi="Calibri" w:eastAsia="Calibri" w:cs="Calibri"/>
+          <w:rFonts w:ascii="Calibri" w:eastAsia="Calibri" w:hAnsi="Calibri" w:cs="Calibri"/>
           <w:sz w:val="22"/>
         </w:rPr>
       </w:pPr>
     </w:p>
     <w:sectPr>
-      <w:pgSz w:w="12240" w:h="15840" w:orient="portrait"/>
+      <w:pgSz w:w="12240" w:h="15840"/>
       <w:pgMar w:top="1440" w:right="1440" w:bottom="1440" w:left="1440" w:header="708" w:footer="708" w:gutter="0"/>
       <w:cols w:space="708"/>
       <w:docGrid w:linePitch="360"/>
@@ -1600,7 +1709,7 @@
         <w:ind w:left="720" w:hanging="360"/>
       </w:pPr>
       <w:rPr>
-        <w:rFonts w:hint="default" w:ascii="Symbol" w:hAnsi="Symbol"/>
+        <w:rFonts w:ascii="Symbol" w:hAnsi="Symbol" w:hint="default"/>
         <w:sz w:val="20"/>
       </w:rPr>
     </w:lvl>
@@ -1616,7 +1725,7 @@
         <w:ind w:left="1440" w:hanging="360"/>
       </w:pPr>
       <w:rPr>
-        <w:rFonts w:hint="default" w:ascii="Courier New" w:hAnsi="Courier New"/>
+        <w:rFonts w:ascii="Courier New" w:hAnsi="Courier New" w:hint="default"/>
         <w:sz w:val="20"/>
       </w:rPr>
     </w:lvl>
@@ -1632,7 +1741,7 @@
         <w:ind w:left="2160" w:hanging="360"/>
       </w:pPr>
       <w:rPr>
-        <w:rFonts w:hint="default" w:ascii="Wingdings" w:hAnsi="Wingdings"/>
+        <w:rFonts w:ascii="Wingdings" w:hAnsi="Wingdings" w:hint="default"/>
         <w:sz w:val="20"/>
       </w:rPr>
     </w:lvl>
@@ -1648,7 +1757,7 @@
         <w:ind w:left="2880" w:hanging="360"/>
       </w:pPr>
       <w:rPr>
-        <w:rFonts w:hint="default" w:ascii="Wingdings" w:hAnsi="Wingdings"/>
+        <w:rFonts w:ascii="Wingdings" w:hAnsi="Wingdings" w:hint="default"/>
         <w:sz w:val="20"/>
       </w:rPr>
     </w:lvl>
@@ -1664,7 +1773,7 @@
         <w:ind w:left="3600" w:hanging="360"/>
       </w:pPr>
       <w:rPr>
-        <w:rFonts w:hint="default" w:ascii="Wingdings" w:hAnsi="Wingdings"/>
+        <w:rFonts w:ascii="Wingdings" w:hAnsi="Wingdings" w:hint="default"/>
         <w:sz w:val="20"/>
       </w:rPr>
     </w:lvl>
@@ -1680,7 +1789,7 @@
         <w:ind w:left="4320" w:hanging="360"/>
       </w:pPr>
       <w:rPr>
-        <w:rFonts w:hint="default" w:ascii="Wingdings" w:hAnsi="Wingdings"/>
+        <w:rFonts w:ascii="Wingdings" w:hAnsi="Wingdings" w:hint="default"/>
         <w:sz w:val="20"/>
       </w:rPr>
     </w:lvl>
@@ -1696,7 +1805,7 @@
         <w:ind w:left="5040" w:hanging="360"/>
       </w:pPr>
       <w:rPr>
-        <w:rFonts w:hint="default" w:ascii="Wingdings" w:hAnsi="Wingdings"/>
+        <w:rFonts w:ascii="Wingdings" w:hAnsi="Wingdings" w:hint="default"/>
         <w:sz w:val="20"/>
       </w:rPr>
     </w:lvl>
@@ -1712,7 +1821,7 @@
         <w:ind w:left="5760" w:hanging="360"/>
       </w:pPr>
       <w:rPr>
-        <w:rFonts w:hint="default" w:ascii="Wingdings" w:hAnsi="Wingdings"/>
+        <w:rFonts w:ascii="Wingdings" w:hAnsi="Wingdings" w:hint="default"/>
         <w:sz w:val="20"/>
       </w:rPr>
     </w:lvl>
@@ -1728,7 +1837,7 @@
         <w:ind w:left="6480" w:hanging="360"/>
       </w:pPr>
       <w:rPr>
-        <w:rFonts w:hint="default" w:ascii="Wingdings" w:hAnsi="Wingdings"/>
+        <w:rFonts w:ascii="Wingdings" w:hAnsi="Wingdings" w:hint="default"/>
         <w:sz w:val="20"/>
       </w:rPr>
     </w:lvl>
@@ -1749,7 +1858,7 @@
         <w:ind w:left="720" w:hanging="360"/>
       </w:pPr>
       <w:rPr>
-        <w:rFonts w:hint="default" w:ascii="Symbol" w:hAnsi="Symbol"/>
+        <w:rFonts w:ascii="Symbol" w:hAnsi="Symbol" w:hint="default"/>
         <w:sz w:val="20"/>
       </w:rPr>
     </w:lvl>
@@ -1765,7 +1874,7 @@
         <w:ind w:left="1440" w:hanging="360"/>
       </w:pPr>
       <w:rPr>
-        <w:rFonts w:hint="default" w:ascii="Courier New" w:hAnsi="Courier New"/>
+        <w:rFonts w:ascii="Courier New" w:hAnsi="Courier New" w:hint="default"/>
         <w:sz w:val="20"/>
       </w:rPr>
     </w:lvl>
@@ -1781,7 +1890,7 @@
         <w:ind w:left="2160" w:hanging="360"/>
       </w:pPr>
       <w:rPr>
-        <w:rFonts w:hint="default" w:ascii="Wingdings" w:hAnsi="Wingdings"/>
+        <w:rFonts w:ascii="Wingdings" w:hAnsi="Wingdings" w:hint="default"/>
         <w:sz w:val="20"/>
       </w:rPr>
     </w:lvl>
@@ -1797,7 +1906,7 @@
         <w:ind w:left="2880" w:hanging="360"/>
       </w:pPr>
       <w:rPr>
-        <w:rFonts w:hint="default" w:ascii="Wingdings" w:hAnsi="Wingdings"/>
+        <w:rFonts w:ascii="Wingdings" w:hAnsi="Wingdings" w:hint="default"/>
         <w:sz w:val="20"/>
       </w:rPr>
     </w:lvl>
@@ -1813,7 +1922,7 @@
         <w:ind w:left="3600" w:hanging="360"/>
       </w:pPr>
       <w:rPr>
-        <w:rFonts w:hint="default" w:ascii="Wingdings" w:hAnsi="Wingdings"/>
+        <w:rFonts w:ascii="Wingdings" w:hAnsi="Wingdings" w:hint="default"/>
         <w:sz w:val="20"/>
       </w:rPr>
     </w:lvl>
@@ -1829,7 +1938,7 @@
         <w:ind w:left="4320" w:hanging="360"/>
       </w:pPr>
       <w:rPr>
-        <w:rFonts w:hint="default" w:ascii="Wingdings" w:hAnsi="Wingdings"/>
+        <w:rFonts w:ascii="Wingdings" w:hAnsi="Wingdings" w:hint="default"/>
         <w:sz w:val="20"/>
       </w:rPr>
     </w:lvl>
@@ -1845,7 +1954,7 @@
         <w:ind w:left="5040" w:hanging="360"/>
       </w:pPr>
       <w:rPr>
-        <w:rFonts w:hint="default" w:ascii="Wingdings" w:hAnsi="Wingdings"/>
+        <w:rFonts w:ascii="Wingdings" w:hAnsi="Wingdings" w:hint="default"/>
         <w:sz w:val="20"/>
       </w:rPr>
     </w:lvl>
@@ -1861,7 +1970,7 @@
         <w:ind w:left="5760" w:hanging="360"/>
       </w:pPr>
       <w:rPr>
-        <w:rFonts w:hint="default" w:ascii="Wingdings" w:hAnsi="Wingdings"/>
+        <w:rFonts w:ascii="Wingdings" w:hAnsi="Wingdings" w:hint="default"/>
         <w:sz w:val="20"/>
       </w:rPr>
     </w:lvl>
@@ -1877,7 +1986,7 @@
         <w:ind w:left="6480" w:hanging="360"/>
       </w:pPr>
       <w:rPr>
-        <w:rFonts w:hint="default" w:ascii="Wingdings" w:hAnsi="Wingdings"/>
+        <w:rFonts w:ascii="Wingdings" w:hAnsi="Wingdings" w:hint="default"/>
         <w:sz w:val="20"/>
       </w:rPr>
     </w:lvl>
@@ -1898,7 +2007,7 @@
         <w:ind w:left="720" w:hanging="360"/>
       </w:pPr>
       <w:rPr>
-        <w:rFonts w:hint="default" w:ascii="Symbol" w:hAnsi="Symbol"/>
+        <w:rFonts w:ascii="Symbol" w:hAnsi="Symbol" w:hint="default"/>
         <w:sz w:val="20"/>
       </w:rPr>
     </w:lvl>
@@ -1914,7 +2023,7 @@
         <w:ind w:left="1440" w:hanging="360"/>
       </w:pPr>
       <w:rPr>
-        <w:rFonts w:hint="default" w:ascii="Courier New" w:hAnsi="Courier New"/>
+        <w:rFonts w:ascii="Courier New" w:hAnsi="Courier New" w:hint="default"/>
         <w:sz w:val="20"/>
       </w:rPr>
     </w:lvl>
@@ -1930,7 +2039,7 @@
         <w:ind w:left="2160" w:hanging="360"/>
       </w:pPr>
       <w:rPr>
-        <w:rFonts w:hint="default" w:ascii="Wingdings" w:hAnsi="Wingdings"/>
+        <w:rFonts w:ascii="Wingdings" w:hAnsi="Wingdings" w:hint="default"/>
         <w:sz w:val="20"/>
       </w:rPr>
     </w:lvl>
@@ -1946,7 +2055,7 @@
         <w:ind w:left="2880" w:hanging="360"/>
       </w:pPr>
       <w:rPr>
-        <w:rFonts w:hint="default" w:ascii="Wingdings" w:hAnsi="Wingdings"/>
+        <w:rFonts w:ascii="Wingdings" w:hAnsi="Wingdings" w:hint="default"/>
         <w:sz w:val="20"/>
       </w:rPr>
     </w:lvl>
@@ -1962,7 +2071,7 @@
         <w:ind w:left="3600" w:hanging="360"/>
       </w:pPr>
       <w:rPr>
-        <w:rFonts w:hint="default" w:ascii="Wingdings" w:hAnsi="Wingdings"/>
+        <w:rFonts w:ascii="Wingdings" w:hAnsi="Wingdings" w:hint="default"/>
         <w:sz w:val="20"/>
       </w:rPr>
     </w:lvl>
@@ -1978,7 +2087,7 @@
         <w:ind w:left="4320" w:hanging="360"/>
       </w:pPr>
       <w:rPr>
-        <w:rFonts w:hint="default" w:ascii="Wingdings" w:hAnsi="Wingdings"/>
+        <w:rFonts w:ascii="Wingdings" w:hAnsi="Wingdings" w:hint="default"/>
         <w:sz w:val="20"/>
       </w:rPr>
     </w:lvl>
@@ -1994,7 +2103,7 @@
         <w:ind w:left="5040" w:hanging="360"/>
       </w:pPr>
       <w:rPr>
-        <w:rFonts w:hint="default" w:ascii="Wingdings" w:hAnsi="Wingdings"/>
+        <w:rFonts w:ascii="Wingdings" w:hAnsi="Wingdings" w:hint="default"/>
         <w:sz w:val="20"/>
       </w:rPr>
     </w:lvl>
@@ -2010,7 +2119,7 @@
         <w:ind w:left="5760" w:hanging="360"/>
       </w:pPr>
       <w:rPr>
-        <w:rFonts w:hint="default" w:ascii="Wingdings" w:hAnsi="Wingdings"/>
+        <w:rFonts w:ascii="Wingdings" w:hAnsi="Wingdings" w:hint="default"/>
         <w:sz w:val="20"/>
       </w:rPr>
     </w:lvl>
@@ -2026,7 +2135,7 @@
         <w:ind w:left="6480" w:hanging="360"/>
       </w:pPr>
       <w:rPr>
-        <w:rFonts w:hint="default" w:ascii="Wingdings" w:hAnsi="Wingdings"/>
+        <w:rFonts w:ascii="Wingdings" w:hAnsi="Wingdings" w:hint="default"/>
         <w:sz w:val="20"/>
       </w:rPr>
     </w:lvl>
@@ -2098,7 +2207,7 @@
         <w:ind w:left="720" w:hanging="360"/>
       </w:pPr>
       <w:rPr>
-        <w:rFonts w:hint="default" w:ascii="Symbol" w:hAnsi="Symbol"/>
+        <w:rFonts w:ascii="Symbol" w:hAnsi="Symbol" w:hint="default"/>
         <w:sz w:val="20"/>
       </w:rPr>
     </w:lvl>
@@ -2114,7 +2223,7 @@
         <w:ind w:left="1440" w:hanging="360"/>
       </w:pPr>
       <w:rPr>
-        <w:rFonts w:hint="default" w:ascii="Courier New" w:hAnsi="Courier New"/>
+        <w:rFonts w:ascii="Courier New" w:hAnsi="Courier New" w:hint="default"/>
         <w:sz w:val="20"/>
       </w:rPr>
     </w:lvl>
@@ -2130,7 +2239,7 @@
         <w:ind w:left="2160" w:hanging="360"/>
       </w:pPr>
       <w:rPr>
-        <w:rFonts w:hint="default" w:ascii="Wingdings" w:hAnsi="Wingdings"/>
+        <w:rFonts w:ascii="Wingdings" w:hAnsi="Wingdings" w:hint="default"/>
         <w:sz w:val="20"/>
       </w:rPr>
     </w:lvl>
@@ -2146,7 +2255,7 @@
         <w:ind w:left="2880" w:hanging="360"/>
       </w:pPr>
       <w:rPr>
-        <w:rFonts w:hint="default" w:ascii="Wingdings" w:hAnsi="Wingdings"/>
+        <w:rFonts w:ascii="Wingdings" w:hAnsi="Wingdings" w:hint="default"/>
         <w:sz w:val="20"/>
       </w:rPr>
     </w:lvl>
@@ -2162,7 +2271,7 @@
         <w:ind w:left="3600" w:hanging="360"/>
       </w:pPr>
       <w:rPr>
-        <w:rFonts w:hint="default" w:ascii="Wingdings" w:hAnsi="Wingdings"/>
+        <w:rFonts w:ascii="Wingdings" w:hAnsi="Wingdings" w:hint="default"/>
         <w:sz w:val="20"/>
       </w:rPr>
     </w:lvl>
@@ -2178,7 +2287,7 @@
         <w:ind w:left="4320" w:hanging="360"/>
       </w:pPr>
       <w:rPr>
-        <w:rFonts w:hint="default" w:ascii="Wingdings" w:hAnsi="Wingdings"/>
+        <w:rFonts w:ascii="Wingdings" w:hAnsi="Wingdings" w:hint="default"/>
         <w:sz w:val="20"/>
       </w:rPr>
     </w:lvl>
@@ -2194,7 +2303,7 @@
         <w:ind w:left="5040" w:hanging="360"/>
       </w:pPr>
       <w:rPr>
-        <w:rFonts w:hint="default" w:ascii="Wingdings" w:hAnsi="Wingdings"/>
+        <w:rFonts w:ascii="Wingdings" w:hAnsi="Wingdings" w:hint="default"/>
         <w:sz w:val="20"/>
       </w:rPr>
     </w:lvl>
@@ -2210,7 +2319,7 @@
         <w:ind w:left="5760" w:hanging="360"/>
       </w:pPr>
       <w:rPr>
-        <w:rFonts w:hint="default" w:ascii="Wingdings" w:hAnsi="Wingdings"/>
+        <w:rFonts w:ascii="Wingdings" w:hAnsi="Wingdings" w:hint="default"/>
         <w:sz w:val="20"/>
       </w:rPr>
     </w:lvl>
@@ -2226,7 +2335,7 @@
         <w:ind w:left="6480" w:hanging="360"/>
       </w:pPr>
       <w:rPr>
-        <w:rFonts w:hint="default" w:ascii="Wingdings" w:hAnsi="Wingdings"/>
+        <w:rFonts w:ascii="Wingdings" w:hAnsi="Wingdings" w:hint="default"/>
         <w:sz w:val="20"/>
       </w:rPr>
     </w:lvl>
@@ -2247,7 +2356,7 @@
         <w:ind w:left="720" w:hanging="360"/>
       </w:pPr>
       <w:rPr>
-        <w:rFonts w:hint="default" w:ascii="Symbol" w:hAnsi="Symbol"/>
+        <w:rFonts w:ascii="Symbol" w:hAnsi="Symbol" w:hint="default"/>
         <w:sz w:val="20"/>
       </w:rPr>
     </w:lvl>
@@ -2263,7 +2372,7 @@
         <w:ind w:left="1440" w:hanging="360"/>
       </w:pPr>
       <w:rPr>
-        <w:rFonts w:hint="default" w:ascii="Courier New" w:hAnsi="Courier New"/>
+        <w:rFonts w:ascii="Courier New" w:hAnsi="Courier New" w:hint="default"/>
         <w:sz w:val="20"/>
       </w:rPr>
     </w:lvl>
@@ -2279,7 +2388,7 @@
         <w:ind w:left="2160" w:hanging="360"/>
       </w:pPr>
       <w:rPr>
-        <w:rFonts w:hint="default" w:ascii="Wingdings" w:hAnsi="Wingdings"/>
+        <w:rFonts w:ascii="Wingdings" w:hAnsi="Wingdings" w:hint="default"/>
         <w:sz w:val="20"/>
       </w:rPr>
     </w:lvl>
@@ -2295,7 +2404,7 @@
         <w:ind w:left="2880" w:hanging="360"/>
       </w:pPr>
       <w:rPr>
-        <w:rFonts w:hint="default" w:ascii="Wingdings" w:hAnsi="Wingdings"/>
+        <w:rFonts w:ascii="Wingdings" w:hAnsi="Wingdings" w:hint="default"/>
         <w:sz w:val="20"/>
       </w:rPr>
     </w:lvl>
@@ -2311,7 +2420,7 @@
         <w:ind w:left="3600" w:hanging="360"/>
       </w:pPr>
       <w:rPr>
-        <w:rFonts w:hint="default" w:ascii="Wingdings" w:hAnsi="Wingdings"/>
+        <w:rFonts w:ascii="Wingdings" w:hAnsi="Wingdings" w:hint="default"/>
         <w:sz w:val="20"/>
       </w:rPr>
     </w:lvl>
@@ -2327,7 +2436,7 @@
         <w:ind w:left="4320" w:hanging="360"/>
       </w:pPr>
       <w:rPr>
-        <w:rFonts w:hint="default" w:ascii="Wingdings" w:hAnsi="Wingdings"/>
+        <w:rFonts w:ascii="Wingdings" w:hAnsi="Wingdings" w:hint="default"/>
         <w:sz w:val="20"/>
       </w:rPr>
     </w:lvl>
@@ -2343,7 +2452,7 @@
         <w:ind w:left="5040" w:hanging="360"/>
       </w:pPr>
       <w:rPr>
-        <w:rFonts w:hint="default" w:ascii="Wingdings" w:hAnsi="Wingdings"/>
+        <w:rFonts w:ascii="Wingdings" w:hAnsi="Wingdings" w:hint="default"/>
         <w:sz w:val="20"/>
       </w:rPr>
     </w:lvl>
@@ -2359,7 +2468,7 @@
         <w:ind w:left="5760" w:hanging="360"/>
       </w:pPr>
       <w:rPr>
-        <w:rFonts w:hint="default" w:ascii="Wingdings" w:hAnsi="Wingdings"/>
+        <w:rFonts w:ascii="Wingdings" w:hAnsi="Wingdings" w:hint="default"/>
         <w:sz w:val="20"/>
       </w:rPr>
     </w:lvl>
@@ -2375,7 +2484,7 @@
         <w:ind w:left="6480" w:hanging="360"/>
       </w:pPr>
       <w:rPr>
-        <w:rFonts w:hint="default" w:ascii="Wingdings" w:hAnsi="Wingdings"/>
+        <w:rFonts w:ascii="Wingdings" w:hAnsi="Wingdings" w:hint="default"/>
         <w:sz w:val="20"/>
       </w:rPr>
     </w:lvl>
@@ -2393,7 +2502,7 @@
         <w:ind w:left="720" w:hanging="360"/>
       </w:pPr>
       <w:rPr>
-        <w:rFonts w:hint="default" w:ascii="Symbol" w:hAnsi="Symbol"/>
+        <w:rFonts w:ascii="Symbol" w:hAnsi="Symbol" w:hint="default"/>
       </w:rPr>
     </w:lvl>
     <w:lvl w:ilvl="1" w:tplc="04090003" w:tentative="1">
@@ -2405,7 +2514,7 @@
         <w:ind w:left="1440" w:hanging="360"/>
       </w:pPr>
       <w:rPr>
-        <w:rFonts w:hint="default" w:ascii="Courier New" w:hAnsi="Courier New" w:cs="Courier New"/>
+        <w:rFonts w:ascii="Courier New" w:hAnsi="Courier New" w:cs="Courier New" w:hint="default"/>
       </w:rPr>
     </w:lvl>
     <w:lvl w:ilvl="2" w:tplc="04090005" w:tentative="1">
@@ -2417,7 +2526,7 @@
         <w:ind w:left="2160" w:hanging="360"/>
       </w:pPr>
       <w:rPr>
-        <w:rFonts w:hint="default" w:ascii="Wingdings" w:hAnsi="Wingdings"/>
+        <w:rFonts w:ascii="Wingdings" w:hAnsi="Wingdings" w:hint="default"/>
       </w:rPr>
     </w:lvl>
     <w:lvl w:ilvl="3" w:tplc="04090001" w:tentative="1">
@@ -2429,7 +2538,7 @@
         <w:ind w:left="2880" w:hanging="360"/>
       </w:pPr>
       <w:rPr>
-        <w:rFonts w:hint="default" w:ascii="Symbol" w:hAnsi="Symbol"/>
+        <w:rFonts w:ascii="Symbol" w:hAnsi="Symbol" w:hint="default"/>
       </w:rPr>
     </w:lvl>
     <w:lvl w:ilvl="4" w:tplc="04090003" w:tentative="1">
@@ -2441,7 +2550,7 @@
         <w:ind w:left="3600" w:hanging="360"/>
       </w:pPr>
       <w:rPr>
-        <w:rFonts w:hint="default" w:ascii="Courier New" w:hAnsi="Courier New" w:cs="Courier New"/>
+        <w:rFonts w:ascii="Courier New" w:hAnsi="Courier New" w:cs="Courier New" w:hint="default"/>
       </w:rPr>
     </w:lvl>
     <w:lvl w:ilvl="5" w:tplc="04090005" w:tentative="1">
@@ -2453,7 +2562,7 @@
         <w:ind w:left="4320" w:hanging="360"/>
       </w:pPr>
       <w:rPr>
-        <w:rFonts w:hint="default" w:ascii="Wingdings" w:hAnsi="Wingdings"/>
+        <w:rFonts w:ascii="Wingdings" w:hAnsi="Wingdings" w:hint="default"/>
       </w:rPr>
     </w:lvl>
     <w:lvl w:ilvl="6" w:tplc="04090001" w:tentative="1">
@@ -2465,7 +2574,7 @@
         <w:ind w:left="5040" w:hanging="360"/>
       </w:pPr>
       <w:rPr>
-        <w:rFonts w:hint="default" w:ascii="Symbol" w:hAnsi="Symbol"/>
+        <w:rFonts w:ascii="Symbol" w:hAnsi="Symbol" w:hint="default"/>
       </w:rPr>
     </w:lvl>
     <w:lvl w:ilvl="7" w:tplc="04090003" w:tentative="1">
@@ -2477,7 +2586,7 @@
         <w:ind w:left="5760" w:hanging="360"/>
       </w:pPr>
       <w:rPr>
-        <w:rFonts w:hint="default" w:ascii="Courier New" w:hAnsi="Courier New" w:cs="Courier New"/>
+        <w:rFonts w:ascii="Courier New" w:hAnsi="Courier New" w:cs="Courier New" w:hint="default"/>
       </w:rPr>
     </w:lvl>
     <w:lvl w:ilvl="8" w:tplc="04090005" w:tentative="1">
@@ -2489,7 +2598,7 @@
         <w:ind w:left="6480" w:hanging="360"/>
       </w:pPr>
       <w:rPr>
-        <w:rFonts w:hint="default" w:ascii="Wingdings" w:hAnsi="Wingdings"/>
+        <w:rFonts w:ascii="Wingdings" w:hAnsi="Wingdings" w:hint="default"/>
       </w:rPr>
     </w:lvl>
   </w:abstractNum>
@@ -2687,7 +2796,7 @@
   <w:docDefaults>
     <w:rPrDefault>
       <w:rPr>
-        <w:rFonts w:asciiTheme="minorHAnsi" w:hAnsiTheme="minorHAnsi" w:eastAsiaTheme="minorEastAsia" w:cstheme="minorBidi"/>
+        <w:rFonts w:asciiTheme="minorHAnsi" w:eastAsiaTheme="minorEastAsia" w:hAnsiTheme="minorHAnsi" w:cstheme="minorBidi"/>
         <w:sz w:val="24"/>
         <w:szCs w:val="24"/>
         <w:lang w:val="en-IE" w:eastAsia="en-US" w:bidi="ar-SA"/>
@@ -2698,14 +2807,14 @@
   <w:latentStyles w:defLockedState="0" w:defUIPriority="99" w:defSemiHidden="0" w:defUnhideWhenUsed="0" w:defQFormat="0" w:count="375">
     <w:lsdException w:name="Normal" w:uiPriority="0" w:qFormat="1"/>
     <w:lsdException w:name="heading 1" w:uiPriority="9" w:qFormat="1"/>
-    <w:lsdException w:name="heading 2" w:uiPriority="9" w:semiHidden="1" w:unhideWhenUsed="1" w:qFormat="1"/>
-    <w:lsdException w:name="heading 3" w:uiPriority="9" w:semiHidden="1" w:unhideWhenUsed="1" w:qFormat="1"/>
-    <w:lsdException w:name="heading 4" w:uiPriority="9" w:semiHidden="1" w:unhideWhenUsed="1" w:qFormat="1"/>
-    <w:lsdException w:name="heading 5" w:uiPriority="9" w:semiHidden="1" w:unhideWhenUsed="1" w:qFormat="1"/>
-    <w:lsdException w:name="heading 6" w:uiPriority="9" w:semiHidden="1" w:unhideWhenUsed="1" w:qFormat="1"/>
-    <w:lsdException w:name="heading 7" w:uiPriority="9" w:semiHidden="1" w:unhideWhenUsed="1" w:qFormat="1"/>
-    <w:lsdException w:name="heading 8" w:uiPriority="9" w:semiHidden="1" w:unhideWhenUsed="1" w:qFormat="1"/>
-    <w:lsdException w:name="heading 9" w:uiPriority="9" w:semiHidden="1" w:unhideWhenUsed="1" w:qFormat="1"/>
+    <w:lsdException w:name="heading 2" w:semiHidden="1" w:uiPriority="9" w:unhideWhenUsed="1" w:qFormat="1"/>
+    <w:lsdException w:name="heading 3" w:semiHidden="1" w:uiPriority="9" w:unhideWhenUsed="1" w:qFormat="1"/>
+    <w:lsdException w:name="heading 4" w:semiHidden="1" w:uiPriority="9" w:unhideWhenUsed="1" w:qFormat="1"/>
+    <w:lsdException w:name="heading 5" w:semiHidden="1" w:uiPriority="9" w:unhideWhenUsed="1" w:qFormat="1"/>
+    <w:lsdException w:name="heading 6" w:semiHidden="1" w:uiPriority="9" w:unhideWhenUsed="1" w:qFormat="1"/>
+    <w:lsdException w:name="heading 7" w:semiHidden="1" w:uiPriority="9" w:unhideWhenUsed="1" w:qFormat="1"/>
+    <w:lsdException w:name="heading 8" w:semiHidden="1" w:uiPriority="9" w:unhideWhenUsed="1" w:qFormat="1"/>
+    <w:lsdException w:name="heading 9" w:semiHidden="1" w:uiPriority="9" w:unhideWhenUsed="1" w:qFormat="1"/>
     <w:lsdException w:name="index 1" w:semiHidden="1" w:unhideWhenUsed="1"/>
     <w:lsdException w:name="index 2" w:semiHidden="1" w:unhideWhenUsed="1"/>
     <w:lsdException w:name="index 3" w:semiHidden="1" w:unhideWhenUsed="1"/>
@@ -2715,22 +2824,22 @@
     <w:lsdException w:name="index 7" w:semiHidden="1" w:unhideWhenUsed="1"/>
     <w:lsdException w:name="index 8" w:semiHidden="1" w:unhideWhenUsed="1"/>
     <w:lsdException w:name="index 9" w:semiHidden="1" w:unhideWhenUsed="1"/>
-    <w:lsdException w:name="toc 1" w:uiPriority="39" w:semiHidden="1" w:unhideWhenUsed="1"/>
-    <w:lsdException w:name="toc 2" w:uiPriority="39" w:semiHidden="1" w:unhideWhenUsed="1"/>
-    <w:lsdException w:name="toc 3" w:uiPriority="39" w:semiHidden="1" w:unhideWhenUsed="1"/>
-    <w:lsdException w:name="toc 4" w:uiPriority="39" w:semiHidden="1" w:unhideWhenUsed="1"/>
-    <w:lsdException w:name="toc 5" w:uiPriority="39" w:semiHidden="1" w:unhideWhenUsed="1"/>
-    <w:lsdException w:name="toc 6" w:uiPriority="39" w:semiHidden="1" w:unhideWhenUsed="1"/>
-    <w:lsdException w:name="toc 7" w:uiPriority="39" w:semiHidden="1" w:unhideWhenUsed="1"/>
-    <w:lsdException w:name="toc 8" w:uiPriority="39" w:semiHidden="1" w:unhideWhenUsed="1"/>
-    <w:lsdException w:name="toc 9" w:uiPriority="39" w:semiHidden="1" w:unhideWhenUsed="1"/>
+    <w:lsdException w:name="toc 1" w:semiHidden="1" w:uiPriority="39" w:unhideWhenUsed="1"/>
+    <w:lsdException w:name="toc 2" w:semiHidden="1" w:uiPriority="39" w:unhideWhenUsed="1"/>
+    <w:lsdException w:name="toc 3" w:semiHidden="1" w:uiPriority="39" w:unhideWhenUsed="1"/>
+    <w:lsdException w:name="toc 4" w:semiHidden="1" w:uiPriority="39" w:unhideWhenUsed="1"/>
+    <w:lsdException w:name="toc 5" w:semiHidden="1" w:uiPriority="39" w:unhideWhenUsed="1"/>
+    <w:lsdException w:name="toc 6" w:semiHidden="1" w:uiPriority="39" w:unhideWhenUsed="1"/>
+    <w:lsdException w:name="toc 7" w:semiHidden="1" w:uiPriority="39" w:unhideWhenUsed="1"/>
+    <w:lsdException w:name="toc 8" w:semiHidden="1" w:uiPriority="39" w:unhideWhenUsed="1"/>
+    <w:lsdException w:name="toc 9" w:semiHidden="1" w:uiPriority="39" w:unhideWhenUsed="1"/>
     <w:lsdException w:name="Normal Indent" w:semiHidden="1" w:unhideWhenUsed="1"/>
     <w:lsdException w:name="footnote text" w:semiHidden="1" w:unhideWhenUsed="1"/>
     <w:lsdException w:name="annotation text" w:semiHidden="1" w:unhideWhenUsed="1"/>
     <w:lsdException w:name="header" w:semiHidden="1" w:unhideWhenUsed="1"/>
     <w:lsdException w:name="footer" w:semiHidden="1" w:unhideWhenUsed="1"/>
     <w:lsdException w:name="index heading" w:semiHidden="1" w:unhideWhenUsed="1"/>
-    <w:lsdException w:name="caption" w:uiPriority="35" w:semiHidden="1" w:unhideWhenUsed="1" w:qFormat="1"/>
+    <w:lsdException w:name="caption" w:semiHidden="1" w:uiPriority="35" w:unhideWhenUsed="1" w:qFormat="1"/>
     <w:lsdException w:name="table of figures" w:semiHidden="1" w:unhideWhenUsed="1"/>
     <w:lsdException w:name="envelope address" w:semiHidden="1" w:unhideWhenUsed="1"/>
     <w:lsdException w:name="envelope return" w:semiHidden="1" w:unhideWhenUsed="1"/>
@@ -2761,7 +2870,7 @@
     <w:lsdException w:name="Title" w:uiPriority="10" w:qFormat="1"/>
     <w:lsdException w:name="Closing" w:semiHidden="1" w:unhideWhenUsed="1"/>
     <w:lsdException w:name="Signature" w:semiHidden="1" w:unhideWhenUsed="1"/>
-    <w:lsdException w:name="Default Paragraph Font" w:uiPriority="1" w:semiHidden="1" w:unhideWhenUsed="1"/>
+    <w:lsdException w:name="Default Paragraph Font" w:semiHidden="1" w:uiPriority="1" w:unhideWhenUsed="1"/>
     <w:lsdException w:name="Body Text" w:semiHidden="1" w:unhideWhenUsed="1"/>
     <w:lsdException w:name="Body Text Indent" w:semiHidden="1" w:unhideWhenUsed="1"/>
     <w:lsdException w:name="List Continue" w:semiHidden="1" w:unhideWhenUsed="1"/>
@@ -2961,8 +3070,8 @@
     <w:lsdException w:name="Subtle Reference" w:uiPriority="31" w:qFormat="1"/>
     <w:lsdException w:name="Intense Reference" w:uiPriority="32" w:qFormat="1"/>
     <w:lsdException w:name="Book Title" w:uiPriority="33" w:qFormat="1"/>
-    <w:lsdException w:name="Bibliography" w:uiPriority="37" w:semiHidden="1" w:unhideWhenUsed="1"/>
-    <w:lsdException w:name="TOC Heading" w:uiPriority="39" w:semiHidden="1" w:unhideWhenUsed="1" w:qFormat="1"/>
+    <w:lsdException w:name="Bibliography" w:semiHidden="1" w:uiPriority="37" w:unhideWhenUsed="1"/>
+    <w:lsdException w:name="TOC Heading" w:semiHidden="1" w:uiPriority="39" w:unhideWhenUsed="1" w:qFormat="1"/>
     <w:lsdException w:name="Plain Table 1" w:uiPriority="41"/>
     <w:lsdException w:name="Plain Table 2" w:uiPriority="42"/>
     <w:lsdException w:name="Plain Table 3" w:uiPriority="43"/>
@@ -3072,7 +3181,7 @@
     <w:lsdException w:name="Hashtag" w:semiHidden="1" w:unhideWhenUsed="1"/>
     <w:lsdException w:name="Unresolved Mention" w:semiHidden="1" w:unhideWhenUsed="1"/>
   </w:latentStyles>
-  <w:style w:type="paragraph" w:styleId="Normal" w:default="1">
+  <w:style w:type="paragraph" w:default="1" w:styleId="Normal">
     <w:name w:val="Normal"/>
     <w:qFormat/>
     <w:rsid w:val="00E75E9E"/>
@@ -3095,7 +3204,7 @@
       <w:outlineLvl w:val="0"/>
     </w:pPr>
     <w:rPr>
-      <w:rFonts w:asciiTheme="majorHAnsi" w:hAnsiTheme="majorHAnsi" w:eastAsiaTheme="majorEastAsia" w:cstheme="majorBidi"/>
+      <w:rFonts w:asciiTheme="majorHAnsi" w:eastAsiaTheme="majorEastAsia" w:hAnsiTheme="majorHAnsi" w:cstheme="majorBidi"/>
       <w:color w:val="2F5496" w:themeColor="accent1" w:themeShade="BF"/>
       <w:sz w:val="32"/>
       <w:szCs w:val="32"/>
@@ -3117,7 +3226,7 @@
       <w:outlineLvl w:val="1"/>
     </w:pPr>
     <w:rPr>
-      <w:rFonts w:asciiTheme="majorHAnsi" w:hAnsiTheme="majorHAnsi" w:eastAsiaTheme="majorEastAsia" w:cstheme="majorBidi"/>
+      <w:rFonts w:asciiTheme="majorHAnsi" w:eastAsiaTheme="majorEastAsia" w:hAnsiTheme="majorHAnsi" w:cstheme="majorBidi"/>
       <w:color w:val="2F5496" w:themeColor="accent1" w:themeShade="BF"/>
       <w:sz w:val="26"/>
       <w:szCs w:val="26"/>
@@ -3139,16 +3248,17 @@
       <w:outlineLvl w:val="2"/>
     </w:pPr>
     <w:rPr>
-      <w:rFonts w:asciiTheme="majorHAnsi" w:hAnsiTheme="majorHAnsi" w:eastAsiaTheme="majorEastAsia" w:cstheme="majorBidi"/>
+      <w:rFonts w:asciiTheme="majorHAnsi" w:eastAsiaTheme="majorEastAsia" w:hAnsiTheme="majorHAnsi" w:cstheme="majorBidi"/>
       <w:color w:val="1F3763" w:themeColor="accent1" w:themeShade="7F"/>
     </w:rPr>
   </w:style>
-  <w:style w:type="character" w:styleId="DefaultParagraphFont" w:default="1">
+  <w:style w:type="character" w:default="1" w:styleId="DefaultParagraphFont">
     <w:name w:val="Default Paragraph Font"/>
     <w:uiPriority w:val="1"/>
+    <w:semiHidden/>
     <w:unhideWhenUsed/>
   </w:style>
-  <w:style w:type="table" w:styleId="TableNormal" w:default="1">
+  <w:style w:type="table" w:default="1" w:styleId="TableNormal">
     <w:name w:val="Normal Table"/>
     <w:uiPriority w:val="99"/>
     <w:semiHidden/>
@@ -3163,44 +3273,44 @@
       </w:tblCellMar>
     </w:tblPr>
   </w:style>
-  <w:style w:type="numbering" w:styleId="NoList" w:default="1">
+  <w:style w:type="numbering" w:default="1" w:styleId="NoList">
     <w:name w:val="No List"/>
     <w:uiPriority w:val="99"/>
     <w:semiHidden/>
     <w:unhideWhenUsed/>
   </w:style>
-  <w:style w:type="character" w:styleId="Heading2Char" w:customStyle="1">
+  <w:style w:type="character" w:customStyle="1" w:styleId="Heading2Char">
     <w:name w:val="Heading 2 Char"/>
     <w:basedOn w:val="DefaultParagraphFont"/>
     <w:link w:val="Heading2"/>
     <w:uiPriority w:val="9"/>
     <w:rsid w:val="00E75E9E"/>
     <w:rPr>
-      <w:rFonts w:asciiTheme="majorHAnsi" w:hAnsiTheme="majorHAnsi" w:eastAsiaTheme="majorEastAsia" w:cstheme="majorBidi"/>
+      <w:rFonts w:asciiTheme="majorHAnsi" w:eastAsiaTheme="majorEastAsia" w:hAnsiTheme="majorHAnsi" w:cstheme="majorBidi"/>
       <w:color w:val="2F5496" w:themeColor="accent1" w:themeShade="BF"/>
       <w:sz w:val="26"/>
       <w:szCs w:val="26"/>
     </w:rPr>
   </w:style>
-  <w:style w:type="character" w:styleId="Heading3Char" w:customStyle="1">
+  <w:style w:type="character" w:customStyle="1" w:styleId="Heading3Char">
     <w:name w:val="Heading 3 Char"/>
     <w:basedOn w:val="DefaultParagraphFont"/>
     <w:link w:val="Heading3"/>
     <w:uiPriority w:val="9"/>
     <w:rsid w:val="00E75E9E"/>
     <w:rPr>
-      <w:rFonts w:asciiTheme="majorHAnsi" w:hAnsiTheme="majorHAnsi" w:eastAsiaTheme="majorEastAsia" w:cstheme="majorBidi"/>
+      <w:rFonts w:asciiTheme="majorHAnsi" w:eastAsiaTheme="majorEastAsia" w:hAnsiTheme="majorHAnsi" w:cstheme="majorBidi"/>
       <w:color w:val="1F3763" w:themeColor="accent1" w:themeShade="7F"/>
     </w:rPr>
   </w:style>
-  <w:style w:type="character" w:styleId="Heading1Char" w:customStyle="1">
+  <w:style w:type="character" w:customStyle="1" w:styleId="Heading1Char">
     <w:name w:val="Heading 1 Char"/>
     <w:basedOn w:val="DefaultParagraphFont"/>
     <w:link w:val="Heading1"/>
     <w:uiPriority w:val="9"/>
     <w:rsid w:val="00E75E9E"/>
     <w:rPr>
-      <w:rFonts w:asciiTheme="majorHAnsi" w:hAnsiTheme="majorHAnsi" w:eastAsiaTheme="majorEastAsia" w:cstheme="majorBidi"/>
+      <w:rFonts w:asciiTheme="majorHAnsi" w:eastAsiaTheme="majorEastAsia" w:hAnsiTheme="majorHAnsi" w:cstheme="majorBidi"/>
       <w:color w:val="2F5496" w:themeColor="accent1" w:themeShade="BF"/>
       <w:sz w:val="32"/>
       <w:szCs w:val="32"/>
@@ -3231,10 +3341,10 @@
       <w:spacing w:before="100" w:beforeAutospacing="1" w:after="100" w:afterAutospacing="1"/>
     </w:pPr>
     <w:rPr>
-      <w:rFonts w:ascii="Times New Roman" w:hAnsi="Times New Roman" w:eastAsia="Times New Roman" w:cs="Times New Roman"/>
+      <w:rFonts w:ascii="Times New Roman" w:eastAsia="Times New Roman" w:hAnsi="Times New Roman" w:cs="Times New Roman"/>
     </w:rPr>
   </w:style>
-  <w:style w:type="character" w:styleId="apple-converted-space" w:customStyle="1">
+  <w:style w:type="character" w:customStyle="1" w:styleId="apple-converted-space">
     <w:name w:val="apple-converted-space"/>
     <w:basedOn w:val="DefaultParagraphFont"/>
     <w:rsid w:val="00B90F5A"/>

</xml_diff>